<commit_message>
fixed the analysis explenation in the ADD
</commit_message>
<xml_diff>
--- a/Docs/ADD_Final_version.docx
+++ b/Docs/ADD_Final_version.docx
@@ -328,7 +328,6 @@
               <w:rPr>
                 <w:noProof/>
                 <w:webHidden/>
-                <w:rtl/>
               </w:rPr>
               <w:t>1</w:t>
             </w:r>
@@ -436,7 +435,6 @@
               <w:rPr>
                 <w:noProof/>
                 <w:webHidden/>
-                <w:rtl/>
               </w:rPr>
               <w:t>3</w:t>
             </w:r>
@@ -548,7 +546,6 @@
               <w:rPr>
                 <w:noProof/>
                 <w:webHidden/>
-                <w:rtl/>
               </w:rPr>
               <w:t>3</w:t>
             </w:r>
@@ -660,7 +657,6 @@
               <w:rPr>
                 <w:noProof/>
                 <w:webHidden/>
-                <w:rtl/>
               </w:rPr>
               <w:t>3</w:t>
             </w:r>
@@ -772,7 +768,6 @@
               <w:rPr>
                 <w:noProof/>
                 <w:webHidden/>
-                <w:rtl/>
               </w:rPr>
               <w:t>3</w:t>
             </w:r>
@@ -884,7 +879,6 @@
               <w:rPr>
                 <w:noProof/>
                 <w:webHidden/>
-                <w:rtl/>
               </w:rPr>
               <w:t>4</w:t>
             </w:r>
@@ -996,7 +990,6 @@
               <w:rPr>
                 <w:noProof/>
                 <w:webHidden/>
-                <w:rtl/>
               </w:rPr>
               <w:t>6</w:t>
             </w:r>
@@ -1104,7 +1097,6 @@
               <w:rPr>
                 <w:noProof/>
                 <w:webHidden/>
-                <w:rtl/>
               </w:rPr>
               <w:t>26</w:t>
             </w:r>
@@ -1216,7 +1208,6 @@
               <w:rPr>
                 <w:noProof/>
                 <w:webHidden/>
-                <w:rtl/>
               </w:rPr>
               <w:t>26</w:t>
             </w:r>
@@ -1328,7 +1319,6 @@
               <w:rPr>
                 <w:noProof/>
                 <w:webHidden/>
-                <w:rtl/>
               </w:rPr>
               <w:t>27</w:t>
             </w:r>
@@ -1436,7 +1426,6 @@
               <w:rPr>
                 <w:noProof/>
                 <w:webHidden/>
-                <w:rtl/>
               </w:rPr>
               <w:t>28</w:t>
             </w:r>
@@ -1548,7 +1537,6 @@
               <w:rPr>
                 <w:noProof/>
                 <w:webHidden/>
-                <w:rtl/>
               </w:rPr>
               <w:t>28</w:t>
             </w:r>
@@ -1660,7 +1648,6 @@
               <w:rPr>
                 <w:noProof/>
                 <w:webHidden/>
-                <w:rtl/>
               </w:rPr>
               <w:t>28</w:t>
             </w:r>
@@ -1772,7 +1759,6 @@
               <w:rPr>
                 <w:noProof/>
                 <w:webHidden/>
-                <w:rtl/>
               </w:rPr>
               <w:t>28</w:t>
             </w:r>
@@ -1884,7 +1870,6 @@
               <w:rPr>
                 <w:noProof/>
                 <w:webHidden/>
-                <w:rtl/>
               </w:rPr>
               <w:t>32</w:t>
             </w:r>
@@ -1996,7 +1981,6 @@
               <w:rPr>
                 <w:noProof/>
                 <w:webHidden/>
-                <w:rtl/>
               </w:rPr>
               <w:t>32</w:t>
             </w:r>
@@ -2104,7 +2088,6 @@
               <w:rPr>
                 <w:noProof/>
                 <w:webHidden/>
-                <w:rtl/>
               </w:rPr>
               <w:t>35</w:t>
             </w:r>
@@ -2216,7 +2199,6 @@
               <w:rPr>
                 <w:noProof/>
                 <w:webHidden/>
-                <w:rtl/>
               </w:rPr>
               <w:t>35</w:t>
             </w:r>
@@ -2328,7 +2310,6 @@
               <w:rPr>
                 <w:noProof/>
                 <w:webHidden/>
-                <w:rtl/>
               </w:rPr>
               <w:t>44</w:t>
             </w:r>
@@ -2440,7 +2421,6 @@
               <w:rPr>
                 <w:noProof/>
                 <w:webHidden/>
-                <w:rtl/>
               </w:rPr>
               <w:t>48</w:t>
             </w:r>
@@ -2552,7 +2532,6 @@
               <w:rPr>
                 <w:noProof/>
                 <w:webHidden/>
-                <w:rtl/>
               </w:rPr>
               <w:t>48</w:t>
             </w:r>
@@ -2664,7 +2643,6 @@
               <w:rPr>
                 <w:noProof/>
                 <w:webHidden/>
-                <w:rtl/>
               </w:rPr>
               <w:t>48</w:t>
             </w:r>
@@ -2772,7 +2750,6 @@
               <w:rPr>
                 <w:noProof/>
                 <w:webHidden/>
-                <w:rtl/>
               </w:rPr>
               <w:t>53</w:t>
             </w:r>
@@ -2884,7 +2861,6 @@
               <w:rPr>
                 <w:noProof/>
                 <w:webHidden/>
-                <w:rtl/>
               </w:rPr>
               <w:t>53</w:t>
             </w:r>
@@ -2996,7 +2972,6 @@
               <w:rPr>
                 <w:noProof/>
                 <w:webHidden/>
-                <w:rtl/>
               </w:rPr>
               <w:t>57</w:t>
             </w:r>
@@ -3108,9 +3083,8 @@
               <w:rPr>
                 <w:noProof/>
                 <w:webHidden/>
-                <w:rtl/>
-              </w:rPr>
-              <w:t>69</w:t>
+              </w:rPr>
+              <w:t>66</w:t>
             </w:r>
             <w:r>
               <w:rPr>
@@ -3220,9 +3194,8 @@
               <w:rPr>
                 <w:noProof/>
                 <w:webHidden/>
-                <w:rtl/>
-              </w:rPr>
-              <w:t>69</w:t>
+              </w:rPr>
+              <w:t>66</w:t>
             </w:r>
             <w:r>
               <w:rPr>
@@ -3328,9 +3301,8 @@
               <w:rPr>
                 <w:noProof/>
                 <w:webHidden/>
-                <w:rtl/>
-              </w:rPr>
-              <w:t>71</w:t>
+              </w:rPr>
+              <w:t>68</w:t>
             </w:r>
             <w:r>
               <w:rPr>
@@ -3436,9 +3408,8 @@
               <w:rPr>
                 <w:noProof/>
                 <w:webHidden/>
-                <w:rtl/>
-              </w:rPr>
-              <w:t>77</w:t>
+              </w:rPr>
+              <w:t>74</w:t>
             </w:r>
             <w:r>
               <w:rPr>
@@ -8570,7 +8541,6 @@
         <w:bidi w:val="0"/>
         <w:spacing w:line="256" w:lineRule="auto"/>
         <w:rPr>
-          <w:rFonts w:hint="cs"/>
           <w:sz w:val="28"/>
           <w:szCs w:val="28"/>
           <w:rtl/>
@@ -8597,18 +8567,7 @@
           <w:szCs w:val="28"/>
           <w:lang w:val="en-IL"/>
         </w:rPr>
-        <w:t xml:space="preserve"> </w:t>
-      </w:r>
-      <w:r>
-        <w:rPr>
-          <w:b/>
-          <w:bCs/>
-          <w:color w:val="FF0000"/>
-          <w:sz w:val="28"/>
-          <w:szCs w:val="28"/>
-          <w:lang w:val="en-IL"/>
-        </w:rPr>
-        <w:t>(NTH- for future development)</w:t>
+        <w:t xml:space="preserve"> (NTH- for future development)</w:t>
       </w:r>
     </w:p>
     <w:p>
@@ -9986,7 +9945,7 @@
       <w:pPr>
         <w:bidi w:val="0"/>
         <w:rPr>
-          <w:rFonts w:eastAsiaTheme="majorEastAsia" w:hint="cs"/>
+          <w:rFonts w:eastAsiaTheme="majorEastAsia"/>
           <w:b/>
           <w:bCs/>
           <w:sz w:val="28"/>
@@ -12674,7 +12633,7 @@
           <w:noProof/>
         </w:rPr>
         <w:drawing>
-          <wp:anchor distT="0" distB="0" distL="114300" distR="114300" simplePos="0" relativeHeight="251698176" behindDoc="0" locked="0" layoutInCell="1" allowOverlap="1" wp14:anchorId="0F4A9DCC" wp14:editId="119EFDD6">
+          <wp:anchor distT="0" distB="0" distL="114300" distR="114300" simplePos="0" relativeHeight="251698176" behindDoc="0" locked="0" layoutInCell="1" allowOverlap="1" wp14:anchorId="0F4A9DCC" wp14:editId="051ADEEF">
             <wp:simplePos x="0" y="0"/>
             <wp:positionH relativeFrom="column">
               <wp:posOffset>-454148</wp:posOffset>
@@ -21390,6 +21349,7 @@
         </w:rPr>
       </w:pPr>
     </w:p>
+    <w:bookmarkEnd w:id="30"/>
     <w:p>
       <w:pPr>
         <w:bidi w:val="0"/>
@@ -21441,162 +21401,7 @@
           <w:szCs w:val="28"/>
         </w:rPr>
         <w:br/>
-        <w:t xml:space="preserve">responsible for </w:t>
-      </w:r>
-      <w:r>
-        <w:rPr>
-          <w:sz w:val="28"/>
-          <w:szCs w:val="28"/>
-        </w:rPr>
-        <w:t xml:space="preserve">the </w:t>
-      </w:r>
-      <w:r>
-        <w:rPr>
-          <w:sz w:val="28"/>
-          <w:szCs w:val="28"/>
-        </w:rPr>
-        <w:t xml:space="preserve">visualization of the sample audio clip that the users want to learn, using the </w:t>
-      </w:r>
-      <w:r>
-        <w:rPr>
-          <w:sz w:val="28"/>
-          <w:szCs w:val="28"/>
-        </w:rPr>
-        <w:t>Unity</w:t>
-      </w:r>
-      <w:r>
-        <w:rPr>
-          <w:sz w:val="28"/>
-          <w:szCs w:val="28"/>
-        </w:rPr>
-        <w:t xml:space="preserve"> engine and the relevant data and functions.</w:t>
-      </w:r>
-    </w:p>
-    <w:p>
-      <w:pPr>
-        <w:pStyle w:val="a9"/>
-        <w:numPr>
-          <w:ilvl w:val="1"/>
-          <w:numId w:val="44"/>
-        </w:numPr>
-        <w:bidi w:val="0"/>
-        <w:rPr>
-          <w:b/>
-          <w:bCs/>
-          <w:sz w:val="28"/>
-          <w:szCs w:val="28"/>
-          <w:u w:val="single"/>
-        </w:rPr>
-      </w:pPr>
-      <w:proofErr w:type="spellStart"/>
-      <w:r>
-        <w:rPr>
-          <w:sz w:val="28"/>
-          <w:szCs w:val="28"/>
-        </w:rPr>
-        <w:t>loadClip</w:t>
-      </w:r>
-      <w:proofErr w:type="spellEnd"/>
-      <w:r>
-        <w:rPr>
-          <w:sz w:val="28"/>
-          <w:szCs w:val="28"/>
-        </w:rPr>
-        <w:t xml:space="preserve"> – loads the clip that the user </w:t>
-      </w:r>
-      <w:r>
-        <w:rPr>
-          <w:sz w:val="28"/>
-          <w:szCs w:val="28"/>
-        </w:rPr>
-        <w:t>chooses</w:t>
-      </w:r>
-      <w:r>
-        <w:rPr>
-          <w:sz w:val="28"/>
-          <w:szCs w:val="28"/>
-        </w:rPr>
-        <w:t xml:space="preserve"> from his device.</w:t>
-      </w:r>
-    </w:p>
-    <w:p>
-      <w:pPr>
-        <w:pStyle w:val="a9"/>
-        <w:numPr>
-          <w:ilvl w:val="1"/>
-          <w:numId w:val="44"/>
-        </w:numPr>
-        <w:bidi w:val="0"/>
-        <w:rPr>
-          <w:b/>
-          <w:bCs/>
-          <w:sz w:val="28"/>
-          <w:szCs w:val="28"/>
-          <w:u w:val="single"/>
-        </w:rPr>
-      </w:pPr>
-      <w:proofErr w:type="spellStart"/>
-      <w:r>
-        <w:rPr>
-          <w:sz w:val="28"/>
-          <w:szCs w:val="28"/>
-        </w:rPr>
-        <w:t>StartVix</w:t>
-      </w:r>
-      <w:proofErr w:type="spellEnd"/>
-      <w:r>
-        <w:rPr>
-          <w:sz w:val="28"/>
-          <w:szCs w:val="28"/>
-        </w:rPr>
-        <w:t xml:space="preserve"> – initializing the page for the visualization.</w:t>
-      </w:r>
-    </w:p>
-    <w:p>
-      <w:pPr>
-        <w:pStyle w:val="a9"/>
-        <w:numPr>
-          <w:ilvl w:val="1"/>
-          <w:numId w:val="44"/>
-        </w:numPr>
-        <w:bidi w:val="0"/>
-        <w:rPr>
-          <w:b/>
-          <w:bCs/>
-          <w:sz w:val="28"/>
-          <w:szCs w:val="28"/>
-          <w:u w:val="single"/>
-        </w:rPr>
-      </w:pPr>
-      <w:proofErr w:type="spellStart"/>
-      <w:r>
-        <w:rPr>
-          <w:sz w:val="28"/>
-          <w:szCs w:val="28"/>
-        </w:rPr>
-        <w:t>FixedUpdate</w:t>
-      </w:r>
-      <w:proofErr w:type="spellEnd"/>
-      <w:r>
-        <w:rPr>
-          <w:sz w:val="28"/>
-          <w:szCs w:val="28"/>
-        </w:rPr>
-        <w:t xml:space="preserve"> – visualizing the sample audio using </w:t>
-      </w:r>
-      <w:r>
-        <w:rPr>
-          <w:sz w:val="28"/>
-          <w:szCs w:val="28"/>
-        </w:rPr>
-        <w:t>Unity</w:t>
-      </w:r>
-      <w:r>
-        <w:rPr>
-          <w:sz w:val="28"/>
-          <w:szCs w:val="28"/>
-        </w:rPr>
-        <w:t xml:space="preserve"> engine tools.</w:t>
+        <w:t>responsible for the visualization of the sample audio clip that the users want to learn.</w:t>
       </w:r>
     </w:p>
     <w:p>
@@ -21629,222 +21434,7 @@
           <w:sz w:val="28"/>
           <w:szCs w:val="28"/>
         </w:rPr>
-        <w:t xml:space="preserve"> – responsible for visualization and management of the input audio clip that the user performs and gives instant feedback </w:t>
-      </w:r>
-      <w:r>
-        <w:rPr>
-          <w:sz w:val="28"/>
-          <w:szCs w:val="28"/>
-        </w:rPr>
-        <w:t>to</w:t>
-      </w:r>
-      <w:r>
-        <w:rPr>
-          <w:sz w:val="28"/>
-          <w:szCs w:val="28"/>
-        </w:rPr>
-        <w:t xml:space="preserve"> the user.</w:t>
-      </w:r>
-    </w:p>
-    <w:p>
-      <w:pPr>
-        <w:pStyle w:val="a9"/>
-        <w:numPr>
-          <w:ilvl w:val="1"/>
-          <w:numId w:val="44"/>
-        </w:numPr>
-        <w:bidi w:val="0"/>
-        <w:rPr>
-          <w:b/>
-          <w:bCs/>
-          <w:sz w:val="28"/>
-          <w:szCs w:val="28"/>
-          <w:u w:val="single"/>
-        </w:rPr>
-      </w:pPr>
-      <w:proofErr w:type="spellStart"/>
-      <w:r>
-        <w:rPr>
-          <w:sz w:val="28"/>
-          <w:szCs w:val="28"/>
-        </w:rPr>
-        <w:t>startRecording</w:t>
-      </w:r>
-      <w:proofErr w:type="spellEnd"/>
-      <w:r>
-        <w:rPr>
-          <w:sz w:val="28"/>
-          <w:szCs w:val="28"/>
-        </w:rPr>
-        <w:t xml:space="preserve"> </w:t>
-      </w:r>
-      <w:r>
-        <w:rPr>
-          <w:sz w:val="28"/>
-          <w:szCs w:val="28"/>
-        </w:rPr>
-        <w:t>– starts the recording of the user and initializing all the required components.</w:t>
-      </w:r>
-    </w:p>
-    <w:p>
-      <w:pPr>
-        <w:pStyle w:val="a9"/>
-        <w:numPr>
-          <w:ilvl w:val="1"/>
-          <w:numId w:val="44"/>
-        </w:numPr>
-        <w:bidi w:val="0"/>
-        <w:rPr>
-          <w:b/>
-          <w:bCs/>
-          <w:sz w:val="28"/>
-          <w:szCs w:val="28"/>
-          <w:u w:val="single"/>
-        </w:rPr>
-      </w:pPr>
-      <w:proofErr w:type="spellStart"/>
-      <w:r>
-        <w:rPr>
-          <w:sz w:val="28"/>
-          <w:szCs w:val="28"/>
-        </w:rPr>
-        <w:t>StartVix</w:t>
-      </w:r>
-      <w:proofErr w:type="spellEnd"/>
-      <w:r>
-        <w:rPr>
-          <w:sz w:val="28"/>
-          <w:szCs w:val="28"/>
-        </w:rPr>
-        <w:t xml:space="preserve"> – initializing the page for the visualization.</w:t>
-      </w:r>
-    </w:p>
-    <w:p>
-      <w:pPr>
-        <w:pStyle w:val="a9"/>
-        <w:numPr>
-          <w:ilvl w:val="1"/>
-          <w:numId w:val="44"/>
-        </w:numPr>
-        <w:bidi w:val="0"/>
-        <w:rPr>
-          <w:b/>
-          <w:bCs/>
-          <w:sz w:val="28"/>
-          <w:szCs w:val="28"/>
-          <w:u w:val="single"/>
-        </w:rPr>
-      </w:pPr>
-      <w:proofErr w:type="spellStart"/>
-      <w:r>
-        <w:rPr>
-          <w:sz w:val="28"/>
-          <w:szCs w:val="28"/>
-        </w:rPr>
-        <w:t>FixedUpdate</w:t>
-      </w:r>
-      <w:proofErr w:type="spellEnd"/>
-      <w:r>
-        <w:rPr>
-          <w:sz w:val="28"/>
-          <w:szCs w:val="28"/>
-        </w:rPr>
-        <w:t xml:space="preserve"> – visualizing the sample audio using </w:t>
-      </w:r>
-      <w:r>
-        <w:rPr>
-          <w:sz w:val="28"/>
-          <w:szCs w:val="28"/>
-        </w:rPr>
-        <w:t>Unity</w:t>
-      </w:r>
-      <w:r>
-        <w:rPr>
-          <w:sz w:val="28"/>
-          <w:szCs w:val="28"/>
-        </w:rPr>
-        <w:t xml:space="preserve"> engine tools.</w:t>
-      </w:r>
-    </w:p>
-    <w:p>
-      <w:pPr>
-        <w:pStyle w:val="a9"/>
-        <w:numPr>
-          <w:ilvl w:val="1"/>
-          <w:numId w:val="44"/>
-        </w:numPr>
-        <w:bidi w:val="0"/>
-        <w:rPr>
-          <w:b/>
-          <w:bCs/>
-          <w:sz w:val="28"/>
-          <w:szCs w:val="28"/>
-          <w:u w:val="single"/>
-        </w:rPr>
-      </w:pPr>
-      <w:proofErr w:type="spellStart"/>
-      <w:r>
-        <w:rPr>
-          <w:sz w:val="28"/>
-          <w:szCs w:val="28"/>
-        </w:rPr>
-        <w:lastRenderedPageBreak/>
-        <w:t>stopRecording</w:t>
-      </w:r>
-      <w:proofErr w:type="spellEnd"/>
-      <w:r>
-        <w:rPr>
-          <w:sz w:val="28"/>
-          <w:szCs w:val="28"/>
-        </w:rPr>
-        <w:t xml:space="preserve"> – stops the session and saves the recording for future analysis.</w:t>
-      </w:r>
-    </w:p>
-    <w:p>
-      <w:pPr>
-        <w:pStyle w:val="a9"/>
-        <w:numPr>
-          <w:ilvl w:val="1"/>
-          <w:numId w:val="44"/>
-        </w:numPr>
-        <w:bidi w:val="0"/>
-        <w:rPr>
-          <w:b/>
-          <w:bCs/>
-          <w:sz w:val="28"/>
-          <w:szCs w:val="28"/>
-          <w:u w:val="single"/>
-        </w:rPr>
-      </w:pPr>
-      <w:proofErr w:type="spellStart"/>
-      <w:r>
-        <w:rPr>
-          <w:sz w:val="28"/>
-          <w:szCs w:val="28"/>
-        </w:rPr>
-        <w:t>TrimSilence</w:t>
-      </w:r>
-      <w:proofErr w:type="spellEnd"/>
-      <w:r>
-        <w:rPr>
-          <w:sz w:val="28"/>
-          <w:szCs w:val="28"/>
-        </w:rPr>
-        <w:t xml:space="preserve"> – after the session is done the functions </w:t>
-      </w:r>
-      <w:r>
-        <w:rPr>
-          <w:sz w:val="28"/>
-          <w:szCs w:val="28"/>
-        </w:rPr>
-        <w:t>trim</w:t>
-      </w:r>
-      <w:r>
-        <w:rPr>
-          <w:sz w:val="28"/>
-          <w:szCs w:val="28"/>
-        </w:rPr>
-        <w:t xml:space="preserve"> unnecessary parts of the user recording. </w:t>
+        <w:t xml:space="preserve"> – responsible for visualization and management of the input audio clip that the user performs and gives instant feedback to the user.</w:t>
       </w:r>
     </w:p>
     <w:p>
@@ -21869,7 +21459,7 @@
           <w:sz w:val="28"/>
           <w:szCs w:val="28"/>
         </w:rPr>
-        <w:t>ClockScript</w:t>
+        <w:t>AudioRecorder</w:t>
       </w:r>
       <w:proofErr w:type="spellEnd"/>
       <w:r>
@@ -21877,7 +21467,7 @@
           <w:sz w:val="28"/>
           <w:szCs w:val="28"/>
         </w:rPr>
-        <w:t xml:space="preserve"> – responsible for a clock that is presented for the users to see.</w:t>
+        <w:t xml:space="preserve"> – responsible for recording the audio from the user session and saving it in the relevant place.</w:t>
       </w:r>
     </w:p>
     <w:p>
@@ -21902,7 +21492,7 @@
           <w:sz w:val="28"/>
           <w:szCs w:val="28"/>
         </w:rPr>
-        <w:t>AudioRecorder</w:t>
+        <w:t>AnalysisScript</w:t>
       </w:r>
       <w:proofErr w:type="spellEnd"/>
       <w:r>
@@ -21910,17 +21500,18 @@
           <w:sz w:val="28"/>
           <w:szCs w:val="28"/>
         </w:rPr>
-        <w:t xml:space="preserve"> – responsible for recording the audio from the user session and saving it in the relevant place.</w:t>
-      </w:r>
-    </w:p>
-    <w:p>
-      <w:pPr>
-        <w:pStyle w:val="a9"/>
-        <w:numPr>
-          <w:ilvl w:val="1"/>
-          <w:numId w:val="44"/>
-        </w:numPr>
-        <w:bidi w:val="0"/>
+        <w:t xml:space="preserve"> – responsible for providing word feedback in real time.</w:t>
+      </w:r>
+    </w:p>
+    <w:p>
+      <w:pPr>
+        <w:bidi w:val="0"/>
+        <w:rPr>
+          <w:sz w:val="28"/>
+          <w:szCs w:val="28"/>
+        </w:rPr>
+      </w:pPr>
+      <w:r>
         <w:rPr>
           <w:b/>
           <w:bCs/>
@@ -21928,44 +21519,9 @@
           <w:szCs w:val="28"/>
           <w:u w:val="single"/>
         </w:rPr>
-      </w:pPr>
-      <w:r>
-        <w:rPr>
-          <w:sz w:val="28"/>
-          <w:szCs w:val="28"/>
-        </w:rPr>
-        <w:t>save recording</w:t>
-      </w:r>
-      <w:r>
-        <w:rPr>
-          <w:sz w:val="28"/>
-          <w:szCs w:val="28"/>
-        </w:rPr>
-        <w:t xml:space="preserve"> – saves the recording on the </w:t>
-      </w:r>
-      <w:r>
-        <w:rPr>
-          <w:sz w:val="28"/>
-          <w:szCs w:val="28"/>
-        </w:rPr>
-        <w:t>user's</w:t>
-      </w:r>
-      <w:r>
-        <w:rPr>
-          <w:sz w:val="28"/>
-          <w:szCs w:val="28"/>
-        </w:rPr>
-        <w:t xml:space="preserve"> device until synchronization with the server.</w:t>
-      </w:r>
-    </w:p>
-    <w:p>
-      <w:pPr>
-        <w:pStyle w:val="a9"/>
-        <w:numPr>
-          <w:ilvl w:val="1"/>
-          <w:numId w:val="44"/>
-        </w:numPr>
-        <w:bidi w:val="0"/>
+        <w:t>Server-Side</w:t>
+      </w:r>
+      <w:r>
         <w:rPr>
           <w:b/>
           <w:bCs/>
@@ -21973,232 +21529,7 @@
           <w:szCs w:val="28"/>
           <w:u w:val="single"/>
         </w:rPr>
-      </w:pPr>
-      <w:proofErr w:type="spellStart"/>
-      <w:r>
-        <w:rPr>
-          <w:sz w:val="28"/>
-          <w:szCs w:val="28"/>
-        </w:rPr>
-        <w:t>writeWaveHeader</w:t>
-      </w:r>
-      <w:proofErr w:type="spellEnd"/>
-      <w:r>
-        <w:rPr>
-          <w:sz w:val="28"/>
-          <w:szCs w:val="28"/>
-        </w:rPr>
-        <w:t xml:space="preserve"> – used for transforming the user recording to a WAV format</w:t>
-      </w:r>
-      <w:r>
-        <w:rPr>
-          <w:sz w:val="28"/>
-          <w:szCs w:val="28"/>
-        </w:rPr>
-        <w:t>.</w:t>
-      </w:r>
-    </w:p>
-    <w:p>
-      <w:pPr>
-        <w:pStyle w:val="a9"/>
-        <w:numPr>
-          <w:ilvl w:val="0"/>
-          <w:numId w:val="44"/>
-        </w:numPr>
-        <w:bidi w:val="0"/>
-        <w:rPr>
-          <w:b/>
-          <w:bCs/>
-          <w:sz w:val="28"/>
-          <w:szCs w:val="28"/>
-          <w:u w:val="single"/>
-        </w:rPr>
-      </w:pPr>
-      <w:proofErr w:type="spellStart"/>
-      <w:r>
-        <w:rPr>
-          <w:sz w:val="28"/>
-          <w:szCs w:val="28"/>
-        </w:rPr>
-        <w:t>PitchEstimator</w:t>
-      </w:r>
-      <w:proofErr w:type="spellEnd"/>
-      <w:r>
-        <w:rPr>
-          <w:sz w:val="28"/>
-          <w:szCs w:val="28"/>
-        </w:rPr>
-        <w:t xml:space="preserve"> – responsible for pitch estimation given the current user session in </w:t>
-      </w:r>
-      <w:r>
-        <w:rPr>
-          <w:sz w:val="28"/>
-          <w:szCs w:val="28"/>
-        </w:rPr>
-        <w:t>real-time</w:t>
-      </w:r>
-      <w:r>
-        <w:rPr>
-          <w:sz w:val="28"/>
-          <w:szCs w:val="28"/>
-        </w:rPr>
-        <w:t>.</w:t>
-      </w:r>
-    </w:p>
-    <w:p>
-      <w:pPr>
-        <w:pStyle w:val="a9"/>
-        <w:numPr>
-          <w:ilvl w:val="1"/>
-          <w:numId w:val="44"/>
-        </w:numPr>
-        <w:bidi w:val="0"/>
-        <w:rPr>
-          <w:b/>
-          <w:bCs/>
-          <w:sz w:val="28"/>
-          <w:szCs w:val="28"/>
-          <w:u w:val="single"/>
-        </w:rPr>
-      </w:pPr>
-      <w:r>
-        <w:rPr>
-          <w:sz w:val="28"/>
-          <w:szCs w:val="28"/>
-        </w:rPr>
-        <w:t xml:space="preserve">Estimate – </w:t>
-      </w:r>
-      <w:r>
-        <w:rPr>
-          <w:sz w:val="28"/>
-          <w:szCs w:val="28"/>
-        </w:rPr>
-        <w:t xml:space="preserve">gets the user sound as input and calculates the pitch accordingly. </w:t>
-      </w:r>
-    </w:p>
-    <w:p>
-      <w:pPr>
-        <w:pStyle w:val="a9"/>
-        <w:numPr>
-          <w:ilvl w:val="1"/>
-          <w:numId w:val="44"/>
-        </w:numPr>
-        <w:bidi w:val="0"/>
-        <w:rPr>
-          <w:b/>
-          <w:bCs/>
-          <w:sz w:val="28"/>
-          <w:szCs w:val="28"/>
-          <w:u w:val="single"/>
-        </w:rPr>
-      </w:pPr>
-      <w:proofErr w:type="spellStart"/>
-      <w:r>
-        <w:rPr>
-          <w:sz w:val="28"/>
-          <w:szCs w:val="28"/>
-        </w:rPr>
-        <w:t>GetSpectrumAmplitude</w:t>
-      </w:r>
-      <w:proofErr w:type="spellEnd"/>
-      <w:r>
-        <w:rPr>
-          <w:sz w:val="28"/>
-          <w:szCs w:val="28"/>
-        </w:rPr>
-        <w:t xml:space="preserve"> – calculates the amplitude for the estimator to use.</w:t>
-      </w:r>
-    </w:p>
-    <w:p>
-      <w:pPr>
-        <w:pStyle w:val="a9"/>
-        <w:numPr>
-          <w:ilvl w:val="0"/>
-          <w:numId w:val="44"/>
-        </w:numPr>
-        <w:bidi w:val="0"/>
-        <w:rPr>
-          <w:b/>
-          <w:bCs/>
-          <w:sz w:val="28"/>
-          <w:szCs w:val="28"/>
-          <w:u w:val="single"/>
-        </w:rPr>
-      </w:pPr>
-      <w:proofErr w:type="spellStart"/>
-      <w:r>
-        <w:rPr>
-          <w:sz w:val="28"/>
-          <w:szCs w:val="28"/>
-        </w:rPr>
-        <w:t>AnalysisScript</w:t>
-      </w:r>
-      <w:proofErr w:type="spellEnd"/>
-      <w:r>
-        <w:rPr>
-          <w:sz w:val="28"/>
-          <w:szCs w:val="28"/>
-        </w:rPr>
-        <w:t xml:space="preserve"> – responsible for analyzing in </w:t>
-      </w:r>
-      <w:r>
-        <w:rPr>
-          <w:sz w:val="28"/>
-          <w:szCs w:val="28"/>
-        </w:rPr>
-        <w:t>real-time</w:t>
-      </w:r>
-      <w:r>
-        <w:rPr>
-          <w:sz w:val="28"/>
-          <w:szCs w:val="28"/>
-        </w:rPr>
-        <w:t xml:space="preserve"> the </w:t>
-      </w:r>
-      <w:r>
-        <w:rPr>
-          <w:sz w:val="28"/>
-          <w:szCs w:val="28"/>
-        </w:rPr>
-        <w:t>user's</w:t>
-      </w:r>
-      <w:r>
-        <w:rPr>
-          <w:sz w:val="28"/>
-          <w:szCs w:val="28"/>
-        </w:rPr>
-        <w:t xml:space="preserve"> input sound.</w:t>
-      </w:r>
-    </w:p>
-    <w:p>
-      <w:pPr>
-        <w:pStyle w:val="a9"/>
-        <w:numPr>
-          <w:ilvl w:val="1"/>
-          <w:numId w:val="44"/>
-        </w:numPr>
-        <w:bidi w:val="0"/>
-        <w:rPr>
-          <w:b/>
-          <w:bCs/>
-          <w:sz w:val="28"/>
-          <w:szCs w:val="28"/>
-          <w:u w:val="single"/>
-        </w:rPr>
-      </w:pPr>
-      <w:r>
-        <w:rPr>
-          <w:sz w:val="28"/>
-          <w:szCs w:val="28"/>
-        </w:rPr>
-        <w:t xml:space="preserve">Analyze – receives the input sound and analyzes the input in </w:t>
-      </w:r>
-      <w:r>
-        <w:rPr>
-          <w:sz w:val="28"/>
-          <w:szCs w:val="28"/>
-        </w:rPr>
-        <w:t>real-time</w:t>
+        <w:t xml:space="preserve"> Description:</w:t>
       </w:r>
       <w:r>
         <w:rPr>
@@ -22212,2260 +21543,131 @@
           <w:sz w:val="28"/>
           <w:szCs w:val="28"/>
         </w:rPr>
-        <w:t>using the estimator.</w:t>
-      </w:r>
-    </w:p>
-    <w:p>
-      <w:pPr>
-        <w:pStyle w:val="a9"/>
-        <w:numPr>
-          <w:ilvl w:val="1"/>
-          <w:numId w:val="44"/>
-        </w:numPr>
-        <w:bidi w:val="0"/>
-        <w:rPr>
-          <w:b/>
-          <w:bCs/>
-          <w:sz w:val="28"/>
-          <w:szCs w:val="28"/>
-          <w:u w:val="single"/>
-        </w:rPr>
-      </w:pPr>
-      <w:proofErr w:type="spellStart"/>
-      <w:r>
-        <w:rPr>
-          <w:sz w:val="28"/>
-          <w:szCs w:val="28"/>
-        </w:rPr>
-        <w:t>TrimSilence</w:t>
-      </w:r>
-      <w:proofErr w:type="spellEnd"/>
-      <w:r>
-        <w:rPr>
-          <w:sz w:val="28"/>
-          <w:szCs w:val="28"/>
-        </w:rPr>
-        <w:t xml:space="preserve"> – trims the silent parts of the input sound for better analysis.</w:t>
-      </w:r>
-      <w:r>
-        <w:rPr>
-          <w:sz w:val="28"/>
-          <w:szCs w:val="28"/>
-        </w:rPr>
-        <w:tab/>
-      </w:r>
-      <w:r>
-        <w:rPr>
-          <w:sz w:val="28"/>
-          <w:szCs w:val="28"/>
-        </w:rPr>
-        <w:t xml:space="preserve"> </w:t>
-      </w:r>
-    </w:p>
-    <w:p>
-      <w:pPr>
-        <w:bidi w:val="0"/>
-        <w:rPr>
-          <w:sz w:val="28"/>
-          <w:szCs w:val="28"/>
-        </w:rPr>
-      </w:pPr>
-    </w:p>
-    <w:bookmarkEnd w:id="30"/>
-    <w:p>
-      <w:pPr>
-        <w:bidi w:val="0"/>
-        <w:rPr>
-          <w:sz w:val="28"/>
-          <w:szCs w:val="28"/>
-        </w:rPr>
-      </w:pPr>
-      <w:r>
-        <w:rPr>
-          <w:b/>
-          <w:bCs/>
-          <w:sz w:val="28"/>
-          <w:szCs w:val="28"/>
-          <w:u w:val="single"/>
-        </w:rPr>
-        <w:t xml:space="preserve">Analysis Page </w:t>
-      </w:r>
-      <w:r>
-        <w:rPr>
-          <w:b/>
-          <w:bCs/>
-          <w:sz w:val="28"/>
-          <w:szCs w:val="28"/>
-          <w:u w:val="single"/>
-        </w:rPr>
-        <w:t>Description</w:t>
-      </w:r>
-      <w:r>
-        <w:rPr>
-          <w:b/>
-          <w:bCs/>
-          <w:sz w:val="28"/>
-          <w:szCs w:val="28"/>
-          <w:u w:val="single"/>
-        </w:rPr>
-        <w:t>:</w:t>
-      </w:r>
-    </w:p>
-    <w:p>
-      <w:pPr>
-        <w:bidi w:val="0"/>
-        <w:rPr>
-          <w:sz w:val="28"/>
-          <w:szCs w:val="28"/>
-        </w:rPr>
-      </w:pPr>
-      <w:r>
-        <w:rPr>
-          <w:sz w:val="28"/>
-          <w:szCs w:val="28"/>
-        </w:rPr>
-        <w:t xml:space="preserve">This is a special instance of UI Page. </w:t>
-      </w:r>
-      <w:r>
-        <w:rPr>
-          <w:sz w:val="28"/>
-          <w:szCs w:val="28"/>
-        </w:rPr>
-        <w:t>Note</w:t>
-      </w:r>
-      <w:r>
-        <w:rPr>
-          <w:sz w:val="28"/>
-          <w:szCs w:val="28"/>
-        </w:rPr>
-        <w:t xml:space="preserve"> that the following</w:t>
-      </w:r>
-      <w:r>
-        <w:rPr>
-          <w:sz w:val="28"/>
-          <w:szCs w:val="28"/>
-        </w:rPr>
-        <w:t xml:space="preserve"> </w:t>
-      </w:r>
-      <w:r>
-        <w:rPr>
-          <w:sz w:val="28"/>
-          <w:szCs w:val="28"/>
-        </w:rPr>
-        <w:t>functions</w:t>
-      </w:r>
-      <w:r>
-        <w:rPr>
-          <w:sz w:val="28"/>
-          <w:szCs w:val="28"/>
-        </w:rPr>
-        <w:t xml:space="preserve"> use the librosa library.</w:t>
-      </w:r>
-    </w:p>
-    <w:p>
-      <w:pPr>
-        <w:pStyle w:val="a9"/>
-        <w:numPr>
-          <w:ilvl w:val="0"/>
-          <w:numId w:val="43"/>
-        </w:numPr>
-        <w:bidi w:val="0"/>
-        <w:rPr>
-          <w:sz w:val="28"/>
-          <w:szCs w:val="28"/>
-        </w:rPr>
-      </w:pPr>
-      <w:proofErr w:type="spellStart"/>
-      <w:r>
-        <w:rPr>
-          <w:sz w:val="28"/>
-          <w:szCs w:val="28"/>
-        </w:rPr>
-        <w:t>createFeedbackDict</w:t>
-      </w:r>
-      <w:proofErr w:type="spellEnd"/>
-      <w:r>
-        <w:rPr>
-          <w:rFonts w:cs="Arial"/>
-          <w:sz w:val="28"/>
-          <w:szCs w:val="28"/>
-          <w:rtl/>
-        </w:rPr>
-        <w:t>:</w:t>
-      </w:r>
-    </w:p>
-    <w:p>
-      <w:pPr>
-        <w:pStyle w:val="a9"/>
-        <w:numPr>
-          <w:ilvl w:val="1"/>
-          <w:numId w:val="43"/>
-        </w:numPr>
-        <w:bidi w:val="0"/>
-        <w:rPr>
-          <w:sz w:val="28"/>
-          <w:szCs w:val="28"/>
-        </w:rPr>
-      </w:pPr>
-      <w:r>
-        <w:rPr>
-          <w:sz w:val="28"/>
-          <w:szCs w:val="28"/>
-        </w:rPr>
-        <w:t>Functionality: Creates and initializes a feedback dictionary with predefined feedback messages for different types of deviations</w:t>
-      </w:r>
-      <w:r>
-        <w:rPr>
-          <w:rFonts w:cs="Arial"/>
-          <w:sz w:val="28"/>
-          <w:szCs w:val="28"/>
-          <w:rtl/>
-        </w:rPr>
-        <w:t>.</w:t>
-      </w:r>
-    </w:p>
-    <w:p>
-      <w:pPr>
-        <w:pStyle w:val="a9"/>
-        <w:numPr>
-          <w:ilvl w:val="1"/>
-          <w:numId w:val="43"/>
-        </w:numPr>
-        <w:bidi w:val="0"/>
-        <w:rPr>
-          <w:sz w:val="28"/>
-          <w:szCs w:val="28"/>
-        </w:rPr>
-      </w:pPr>
-      <w:r>
-        <w:rPr>
-          <w:sz w:val="28"/>
-          <w:szCs w:val="28"/>
-        </w:rPr>
-        <w:t>Preconditions: None</w:t>
-      </w:r>
-      <w:r>
-        <w:rPr>
-          <w:rFonts w:cs="Arial"/>
-          <w:sz w:val="28"/>
-          <w:szCs w:val="28"/>
-          <w:rtl/>
-        </w:rPr>
-        <w:t>.</w:t>
-      </w:r>
-    </w:p>
-    <w:p>
-      <w:pPr>
-        <w:pStyle w:val="a9"/>
-        <w:numPr>
-          <w:ilvl w:val="1"/>
-          <w:numId w:val="43"/>
-        </w:numPr>
-        <w:bidi w:val="0"/>
-        <w:rPr>
-          <w:sz w:val="28"/>
-          <w:szCs w:val="28"/>
-        </w:rPr>
-      </w:pPr>
-      <w:r>
-        <w:rPr>
-          <w:sz w:val="28"/>
-          <w:szCs w:val="28"/>
+        <w:br/>
+      </w:r>
+      <w:r>
+        <w:rPr>
+          <w:sz w:val="28"/>
+          <w:szCs w:val="28"/>
+        </w:rPr>
+        <w:t xml:space="preserve">Since most of the </w:t>
+      </w:r>
+      <w:r>
+        <w:rPr>
+          <w:sz w:val="28"/>
+          <w:szCs w:val="28"/>
+        </w:rPr>
+        <w:t>analysis</w:t>
+      </w:r>
+      <w:r>
+        <w:rPr>
+          <w:sz w:val="28"/>
+          <w:szCs w:val="28"/>
+        </w:rPr>
+        <w:t xml:space="preserve"> happened on the front side, the system </w:t>
+      </w:r>
+      <w:r>
+        <w:rPr>
+          <w:sz w:val="28"/>
+          <w:szCs w:val="28"/>
+        </w:rPr>
+        <w:t>is built</w:t>
+      </w:r>
+      <w:r>
+        <w:rPr>
+          <w:sz w:val="28"/>
+          <w:szCs w:val="28"/>
+        </w:rPr>
+        <w:t xml:space="preserve"> so the user can save </w:t>
+      </w:r>
+      <w:r>
+        <w:rPr>
+          <w:sz w:val="28"/>
+          <w:szCs w:val="28"/>
+        </w:rPr>
+        <w:t>their</w:t>
+      </w:r>
+      <w:r>
+        <w:rPr>
+          <w:sz w:val="28"/>
+          <w:szCs w:val="28"/>
+        </w:rPr>
+        <w:t xml:space="preserve"> progress accept </w:t>
+      </w:r>
+      <w:proofErr w:type="gramStart"/>
+      <w:r>
+        <w:rPr>
+          <w:sz w:val="28"/>
+          <w:szCs w:val="28"/>
+        </w:rPr>
+        <w:t>tasks</w:t>
+      </w:r>
+      <w:r>
+        <w:rPr>
+          <w:sz w:val="28"/>
+          <w:szCs w:val="28"/>
+        </w:rPr>
+        <w:t>,</w:t>
+      </w:r>
+      <w:r>
+        <w:rPr>
+          <w:sz w:val="28"/>
+          <w:szCs w:val="28"/>
+        </w:rPr>
+        <w:t xml:space="preserve"> and</w:t>
+      </w:r>
+      <w:proofErr w:type="gramEnd"/>
+      <w:r>
+        <w:rPr>
+          <w:sz w:val="28"/>
+          <w:szCs w:val="28"/>
+        </w:rPr>
+        <w:t xml:space="preserve"> share his achievements with others.</w:t>
+      </w:r>
+    </w:p>
+    <w:p>
+      <w:pPr>
+        <w:bidi w:val="0"/>
+        <w:rPr>
+          <w:sz w:val="28"/>
+          <w:szCs w:val="28"/>
+        </w:rPr>
+      </w:pPr>
+      <w:r>
+        <w:rPr>
+          <w:sz w:val="28"/>
+          <w:szCs w:val="28"/>
+        </w:rPr>
+        <w:t xml:space="preserve">This is why we chose Rest </w:t>
+      </w:r>
+      <w:r>
+        <w:rPr>
+          <w:sz w:val="28"/>
+          <w:szCs w:val="28"/>
+        </w:rPr>
+        <w:t>API</w:t>
+      </w:r>
+      <w:r>
+        <w:rPr>
+          <w:sz w:val="28"/>
+          <w:szCs w:val="28"/>
+        </w:rPr>
+        <w:t xml:space="preserve"> architecture.</w:t>
+      </w:r>
+    </w:p>
+    <w:p>
+      <w:pPr>
+        <w:bidi w:val="0"/>
+        <w:rPr>
+          <w:sz w:val="28"/>
+          <w:szCs w:val="28"/>
+        </w:rPr>
+      </w:pPr>
+      <w:r>
+        <w:rPr>
+          <w:noProof/>
         </w:rPr>
         <w:lastRenderedPageBreak/>
-        <w:t xml:space="preserve">Postconditions: The </w:t>
-      </w:r>
-      <w:proofErr w:type="spellStart"/>
-      <w:r>
-        <w:rPr>
-          <w:sz w:val="28"/>
-          <w:szCs w:val="28"/>
-        </w:rPr>
-        <w:t>feedback_dict</w:t>
-      </w:r>
-      <w:proofErr w:type="spellEnd"/>
-      <w:r>
-        <w:rPr>
-          <w:sz w:val="28"/>
-          <w:szCs w:val="28"/>
-        </w:rPr>
-        <w:t xml:space="preserve"> dictionary is populated with predefined feedback messages</w:t>
-      </w:r>
-      <w:r>
-        <w:rPr>
-          <w:rFonts w:cs="Arial"/>
-          <w:sz w:val="28"/>
-          <w:szCs w:val="28"/>
-          <w:rtl/>
-        </w:rPr>
-        <w:t>.</w:t>
-      </w:r>
-    </w:p>
-    <w:p>
-      <w:pPr>
-        <w:pStyle w:val="a9"/>
-        <w:numPr>
-          <w:ilvl w:val="0"/>
-          <w:numId w:val="43"/>
-        </w:numPr>
-        <w:bidi w:val="0"/>
-        <w:rPr>
-          <w:sz w:val="28"/>
-          <w:szCs w:val="28"/>
-        </w:rPr>
-      </w:pPr>
-      <w:proofErr w:type="spellStart"/>
-      <w:r>
-        <w:rPr>
-          <w:sz w:val="28"/>
-          <w:szCs w:val="28"/>
-        </w:rPr>
-        <w:t>load_and_normalize_audio</w:t>
-      </w:r>
-      <w:proofErr w:type="spellEnd"/>
-      <w:r>
-        <w:rPr>
-          <w:rFonts w:cs="Arial"/>
-          <w:sz w:val="28"/>
-          <w:szCs w:val="28"/>
-          <w:rtl/>
-        </w:rPr>
-        <w:t>:</w:t>
-      </w:r>
-    </w:p>
-    <w:p>
-      <w:pPr>
-        <w:pStyle w:val="a9"/>
-        <w:numPr>
-          <w:ilvl w:val="1"/>
-          <w:numId w:val="43"/>
-        </w:numPr>
-        <w:bidi w:val="0"/>
-        <w:rPr>
-          <w:sz w:val="28"/>
-          <w:szCs w:val="28"/>
-        </w:rPr>
-      </w:pPr>
-      <w:r>
-        <w:rPr>
-          <w:sz w:val="28"/>
-          <w:szCs w:val="28"/>
-        </w:rPr>
-        <w:t>Functionality: Loads an audio file, trims silence, and normalizes it</w:t>
-      </w:r>
-      <w:r>
-        <w:rPr>
-          <w:rFonts w:cs="Arial"/>
-          <w:sz w:val="28"/>
-          <w:szCs w:val="28"/>
-          <w:rtl/>
-        </w:rPr>
-        <w:t>.</w:t>
-      </w:r>
-    </w:p>
-    <w:p>
-      <w:pPr>
-        <w:pStyle w:val="a9"/>
-        <w:numPr>
-          <w:ilvl w:val="1"/>
-          <w:numId w:val="43"/>
-        </w:numPr>
-        <w:bidi w:val="0"/>
-        <w:rPr>
-          <w:sz w:val="28"/>
-          <w:szCs w:val="28"/>
-        </w:rPr>
-      </w:pPr>
-      <w:r>
-        <w:rPr>
-          <w:sz w:val="28"/>
-          <w:szCs w:val="28"/>
-        </w:rPr>
-        <w:t>Preconditions: Requires a valid file path to the audio file</w:t>
-      </w:r>
-      <w:r>
-        <w:rPr>
-          <w:rFonts w:cs="Arial"/>
-          <w:sz w:val="28"/>
-          <w:szCs w:val="28"/>
-          <w:rtl/>
-        </w:rPr>
-        <w:t>.</w:t>
-      </w:r>
-    </w:p>
-    <w:p>
-      <w:pPr>
-        <w:pStyle w:val="a9"/>
-        <w:numPr>
-          <w:ilvl w:val="1"/>
-          <w:numId w:val="43"/>
-        </w:numPr>
-        <w:bidi w:val="0"/>
-        <w:rPr>
-          <w:sz w:val="28"/>
-          <w:szCs w:val="28"/>
-        </w:rPr>
-      </w:pPr>
-      <w:r>
-        <w:rPr>
-          <w:sz w:val="28"/>
-          <w:szCs w:val="28"/>
-        </w:rPr>
-        <w:t>Postconditions: Returns the normalized audio signal (</w:t>
-      </w:r>
-      <w:proofErr w:type="spellStart"/>
-      <w:r>
-        <w:rPr>
-          <w:sz w:val="28"/>
-          <w:szCs w:val="28"/>
-        </w:rPr>
-        <w:t>y_normalized</w:t>
-      </w:r>
-      <w:proofErr w:type="spellEnd"/>
-      <w:r>
-        <w:rPr>
-          <w:sz w:val="28"/>
-          <w:szCs w:val="28"/>
-        </w:rPr>
-        <w:t>) and its sampling rate (</w:t>
-      </w:r>
-      <w:proofErr w:type="spellStart"/>
-      <w:r>
-        <w:rPr>
-          <w:sz w:val="28"/>
-          <w:szCs w:val="28"/>
-        </w:rPr>
-        <w:t>sr</w:t>
-      </w:r>
-      <w:proofErr w:type="spellEnd"/>
-      <w:r>
-        <w:rPr>
-          <w:sz w:val="28"/>
-          <w:szCs w:val="28"/>
-        </w:rPr>
-        <w:t>)</w:t>
-      </w:r>
-      <w:r>
-        <w:rPr>
-          <w:rFonts w:cs="Arial"/>
-          <w:sz w:val="28"/>
-          <w:szCs w:val="28"/>
-          <w:rtl/>
-        </w:rPr>
-        <w:t>.</w:t>
-      </w:r>
-    </w:p>
-    <w:p>
-      <w:pPr>
-        <w:pStyle w:val="a9"/>
-        <w:numPr>
-          <w:ilvl w:val="0"/>
-          <w:numId w:val="43"/>
-        </w:numPr>
-        <w:bidi w:val="0"/>
-        <w:rPr>
-          <w:sz w:val="28"/>
-          <w:szCs w:val="28"/>
-        </w:rPr>
-      </w:pPr>
-      <w:proofErr w:type="spellStart"/>
-      <w:r>
-        <w:rPr>
-          <w:sz w:val="28"/>
-          <w:szCs w:val="28"/>
-        </w:rPr>
-        <w:t>extract_pitch</w:t>
-      </w:r>
-      <w:proofErr w:type="spellEnd"/>
-      <w:r>
-        <w:rPr>
-          <w:rFonts w:cs="Arial"/>
-          <w:sz w:val="28"/>
-          <w:szCs w:val="28"/>
-          <w:rtl/>
-        </w:rPr>
-        <w:t>:</w:t>
-      </w:r>
-    </w:p>
-    <w:p>
-      <w:pPr>
-        <w:pStyle w:val="a9"/>
-        <w:numPr>
-          <w:ilvl w:val="1"/>
-          <w:numId w:val="43"/>
-        </w:numPr>
-        <w:bidi w:val="0"/>
-        <w:rPr>
-          <w:sz w:val="28"/>
-          <w:szCs w:val="28"/>
-        </w:rPr>
-      </w:pPr>
-      <w:r>
-        <w:rPr>
-          <w:sz w:val="28"/>
-          <w:szCs w:val="28"/>
-        </w:rPr>
-        <w:t>Functionality: Extracts the pitch of an audio signal</w:t>
-      </w:r>
-      <w:r>
-        <w:rPr>
-          <w:rFonts w:cs="Arial"/>
-          <w:sz w:val="28"/>
-          <w:szCs w:val="28"/>
-          <w:rtl/>
-        </w:rPr>
-        <w:t>.</w:t>
-      </w:r>
-    </w:p>
-    <w:p>
-      <w:pPr>
-        <w:pStyle w:val="a9"/>
-        <w:numPr>
-          <w:ilvl w:val="1"/>
-          <w:numId w:val="43"/>
-        </w:numPr>
-        <w:bidi w:val="0"/>
-        <w:rPr>
-          <w:sz w:val="28"/>
-          <w:szCs w:val="28"/>
-        </w:rPr>
-      </w:pPr>
-      <w:r>
-        <w:rPr>
-          <w:sz w:val="28"/>
-          <w:szCs w:val="28"/>
-        </w:rPr>
-        <w:t>Preconditions: Requires the audio time series (y), its sampling rate (</w:t>
-      </w:r>
-      <w:proofErr w:type="spellStart"/>
-      <w:r>
-        <w:rPr>
-          <w:sz w:val="28"/>
-          <w:szCs w:val="28"/>
-        </w:rPr>
-        <w:t>sr</w:t>
-      </w:r>
-      <w:proofErr w:type="spellEnd"/>
-      <w:r>
-        <w:rPr>
-          <w:sz w:val="28"/>
-          <w:szCs w:val="28"/>
-        </w:rPr>
-        <w:t>), and optionally minimum and maximum frequencies for analysis</w:t>
-      </w:r>
-      <w:r>
-        <w:rPr>
-          <w:rFonts w:cs="Arial"/>
-          <w:sz w:val="28"/>
-          <w:szCs w:val="28"/>
-          <w:rtl/>
-        </w:rPr>
-        <w:t>.</w:t>
-      </w:r>
-    </w:p>
-    <w:p>
-      <w:pPr>
-        <w:pStyle w:val="a9"/>
-        <w:numPr>
-          <w:ilvl w:val="1"/>
-          <w:numId w:val="43"/>
-        </w:numPr>
-        <w:bidi w:val="0"/>
-        <w:rPr>
-          <w:sz w:val="28"/>
-          <w:szCs w:val="28"/>
-        </w:rPr>
-      </w:pPr>
-      <w:r>
-        <w:rPr>
-          <w:sz w:val="28"/>
-          <w:szCs w:val="28"/>
-        </w:rPr>
-        <w:t>Postconditions: Returns the extracted pitch values (</w:t>
-      </w:r>
-      <w:proofErr w:type="spellStart"/>
-      <w:r>
-        <w:rPr>
-          <w:sz w:val="28"/>
-          <w:szCs w:val="28"/>
-        </w:rPr>
-        <w:t>pitch_values</w:t>
-      </w:r>
-      <w:proofErr w:type="spellEnd"/>
-      <w:r>
-        <w:rPr>
-          <w:sz w:val="28"/>
-          <w:szCs w:val="28"/>
-        </w:rPr>
-        <w:t>) and their corresponding times</w:t>
-      </w:r>
-      <w:r>
-        <w:rPr>
-          <w:rFonts w:cs="Arial"/>
-          <w:sz w:val="28"/>
-          <w:szCs w:val="28"/>
-          <w:rtl/>
-        </w:rPr>
-        <w:t>.</w:t>
-      </w:r>
-    </w:p>
-    <w:p>
-      <w:pPr>
-        <w:pStyle w:val="a9"/>
-        <w:numPr>
-          <w:ilvl w:val="0"/>
-          <w:numId w:val="43"/>
-        </w:numPr>
-        <w:bidi w:val="0"/>
-        <w:rPr>
-          <w:sz w:val="28"/>
-          <w:szCs w:val="28"/>
-        </w:rPr>
-      </w:pPr>
-      <w:proofErr w:type="spellStart"/>
-      <w:r>
-        <w:rPr>
-          <w:sz w:val="28"/>
-          <w:szCs w:val="28"/>
-        </w:rPr>
-        <w:t>extract_rhythm</w:t>
-      </w:r>
-      <w:proofErr w:type="spellEnd"/>
-      <w:r>
-        <w:rPr>
-          <w:rFonts w:cs="Arial"/>
-          <w:sz w:val="28"/>
-          <w:szCs w:val="28"/>
-          <w:rtl/>
-        </w:rPr>
-        <w:t>:</w:t>
-      </w:r>
-    </w:p>
-    <w:p>
-      <w:pPr>
-        <w:pStyle w:val="a9"/>
-        <w:numPr>
-          <w:ilvl w:val="1"/>
-          <w:numId w:val="43"/>
-        </w:numPr>
-        <w:bidi w:val="0"/>
-        <w:rPr>
-          <w:sz w:val="28"/>
-          <w:szCs w:val="28"/>
-        </w:rPr>
-      </w:pPr>
-      <w:r>
-        <w:rPr>
-          <w:sz w:val="28"/>
-          <w:szCs w:val="28"/>
-        </w:rPr>
-        <w:t>Functionality: Extracts rhythm and tempo from an audio signal</w:t>
-      </w:r>
-      <w:r>
-        <w:rPr>
-          <w:rFonts w:cs="Arial"/>
-          <w:sz w:val="28"/>
-          <w:szCs w:val="28"/>
-          <w:rtl/>
-        </w:rPr>
-        <w:t>.</w:t>
-      </w:r>
-    </w:p>
-    <w:p>
-      <w:pPr>
-        <w:pStyle w:val="a9"/>
-        <w:numPr>
-          <w:ilvl w:val="1"/>
-          <w:numId w:val="43"/>
-        </w:numPr>
-        <w:bidi w:val="0"/>
-        <w:rPr>
-          <w:sz w:val="28"/>
-          <w:szCs w:val="28"/>
-        </w:rPr>
-      </w:pPr>
-      <w:r>
-        <w:rPr>
-          <w:sz w:val="28"/>
-          <w:szCs w:val="28"/>
-        </w:rPr>
-        <w:t>Preconditions: Requires the audio time series (y) and its sampling rate (</w:t>
-      </w:r>
-      <w:proofErr w:type="spellStart"/>
-      <w:r>
-        <w:rPr>
-          <w:sz w:val="28"/>
-          <w:szCs w:val="28"/>
-        </w:rPr>
-        <w:t>sr</w:t>
-      </w:r>
-      <w:proofErr w:type="spellEnd"/>
-      <w:r>
-        <w:rPr>
-          <w:sz w:val="28"/>
-          <w:szCs w:val="28"/>
-        </w:rPr>
-        <w:t>)</w:t>
-      </w:r>
-      <w:r>
-        <w:rPr>
-          <w:rFonts w:cs="Arial"/>
-          <w:sz w:val="28"/>
-          <w:szCs w:val="28"/>
-          <w:rtl/>
-        </w:rPr>
-        <w:t>.</w:t>
-      </w:r>
-    </w:p>
-    <w:p>
-      <w:pPr>
-        <w:pStyle w:val="a9"/>
-        <w:numPr>
-          <w:ilvl w:val="1"/>
-          <w:numId w:val="43"/>
-        </w:numPr>
-        <w:bidi w:val="0"/>
-        <w:rPr>
-          <w:sz w:val="28"/>
-          <w:szCs w:val="28"/>
-        </w:rPr>
-      </w:pPr>
-      <w:r>
-        <w:rPr>
-          <w:sz w:val="28"/>
-          <w:szCs w:val="28"/>
-        </w:rPr>
-        <w:t>Postconditions: Returns the tempo, beats, times, and onset envelope of the audio signal</w:t>
-      </w:r>
-      <w:r>
-        <w:rPr>
-          <w:rFonts w:cs="Arial"/>
-          <w:sz w:val="28"/>
-          <w:szCs w:val="28"/>
-          <w:rtl/>
-        </w:rPr>
-        <w:t>.</w:t>
-      </w:r>
-    </w:p>
-    <w:p>
-      <w:pPr>
-        <w:pStyle w:val="a9"/>
-        <w:numPr>
-          <w:ilvl w:val="0"/>
-          <w:numId w:val="43"/>
-        </w:numPr>
-        <w:bidi w:val="0"/>
-        <w:rPr>
-          <w:sz w:val="28"/>
-          <w:szCs w:val="28"/>
-        </w:rPr>
-      </w:pPr>
-      <w:proofErr w:type="spellStart"/>
-      <w:r>
-        <w:rPr>
-          <w:sz w:val="28"/>
-          <w:szCs w:val="28"/>
-        </w:rPr>
-        <w:t>extract_note_durations_and_times</w:t>
-      </w:r>
-      <w:proofErr w:type="spellEnd"/>
-      <w:r>
-        <w:rPr>
-          <w:rFonts w:cs="Arial"/>
-          <w:sz w:val="28"/>
-          <w:szCs w:val="28"/>
-          <w:rtl/>
-        </w:rPr>
-        <w:t>:</w:t>
-      </w:r>
-    </w:p>
-    <w:p>
-      <w:pPr>
-        <w:pStyle w:val="a9"/>
-        <w:numPr>
-          <w:ilvl w:val="1"/>
-          <w:numId w:val="43"/>
-        </w:numPr>
-        <w:bidi w:val="0"/>
-        <w:rPr>
-          <w:sz w:val="28"/>
-          <w:szCs w:val="28"/>
-        </w:rPr>
-      </w:pPr>
-      <w:r>
-        <w:rPr>
-          <w:sz w:val="28"/>
-          <w:szCs w:val="28"/>
-        </w:rPr>
-        <w:t>Functionality: Extracts note durations and start times from an audio file</w:t>
-      </w:r>
-      <w:r>
-        <w:rPr>
-          <w:rFonts w:cs="Arial"/>
-          <w:sz w:val="28"/>
-          <w:szCs w:val="28"/>
-          <w:rtl/>
-        </w:rPr>
-        <w:t>.</w:t>
-      </w:r>
-    </w:p>
-    <w:p>
-      <w:pPr>
-        <w:pStyle w:val="a9"/>
-        <w:numPr>
-          <w:ilvl w:val="1"/>
-          <w:numId w:val="43"/>
-        </w:numPr>
-        <w:bidi w:val="0"/>
-        <w:rPr>
-          <w:sz w:val="28"/>
-          <w:szCs w:val="28"/>
-        </w:rPr>
-      </w:pPr>
-      <w:r>
-        <w:rPr>
-          <w:sz w:val="28"/>
-          <w:szCs w:val="28"/>
-        </w:rPr>
-        <w:t>Preconditions: Requires a valid file path to the audio file</w:t>
-      </w:r>
-      <w:r>
-        <w:rPr>
-          <w:rFonts w:cs="Arial"/>
-          <w:sz w:val="28"/>
-          <w:szCs w:val="28"/>
-          <w:rtl/>
-        </w:rPr>
-        <w:t>.</w:t>
-      </w:r>
-    </w:p>
-    <w:p>
-      <w:pPr>
-        <w:pStyle w:val="a9"/>
-        <w:numPr>
-          <w:ilvl w:val="1"/>
-          <w:numId w:val="43"/>
-        </w:numPr>
-        <w:bidi w:val="0"/>
-        <w:rPr>
-          <w:sz w:val="28"/>
-          <w:szCs w:val="28"/>
-        </w:rPr>
-      </w:pPr>
-      <w:r>
-        <w:rPr>
-          <w:sz w:val="28"/>
-          <w:szCs w:val="28"/>
-        </w:rPr>
-        <w:t>Postconditions: Returns the durations, start times, and sampling rate of the audio file</w:t>
-      </w:r>
-      <w:r>
-        <w:rPr>
-          <w:rFonts w:cs="Arial"/>
-          <w:sz w:val="28"/>
-          <w:szCs w:val="28"/>
-          <w:rtl/>
-        </w:rPr>
-        <w:t>.</w:t>
-      </w:r>
-    </w:p>
-    <w:p>
-      <w:pPr>
-        <w:pStyle w:val="a9"/>
-        <w:numPr>
-          <w:ilvl w:val="0"/>
-          <w:numId w:val="43"/>
-        </w:numPr>
-        <w:bidi w:val="0"/>
-        <w:rPr>
-          <w:sz w:val="28"/>
-          <w:szCs w:val="28"/>
-        </w:rPr>
-      </w:pPr>
-      <w:proofErr w:type="spellStart"/>
-      <w:r>
-        <w:rPr>
-          <w:sz w:val="28"/>
-          <w:szCs w:val="28"/>
-        </w:rPr>
-        <w:t>extract_vowel_formants</w:t>
-      </w:r>
-      <w:proofErr w:type="spellEnd"/>
-      <w:r>
-        <w:rPr>
-          <w:rFonts w:cs="Arial"/>
-          <w:sz w:val="28"/>
-          <w:szCs w:val="28"/>
-        </w:rPr>
-        <w:t>:</w:t>
-      </w:r>
-    </w:p>
-    <w:p>
-      <w:pPr>
-        <w:pStyle w:val="a9"/>
-        <w:numPr>
-          <w:ilvl w:val="1"/>
-          <w:numId w:val="43"/>
-        </w:numPr>
-        <w:bidi w:val="0"/>
-        <w:rPr>
-          <w:sz w:val="28"/>
-          <w:szCs w:val="28"/>
-        </w:rPr>
-      </w:pPr>
-      <w:r>
-        <w:rPr>
-          <w:sz w:val="28"/>
-          <w:szCs w:val="28"/>
-        </w:rPr>
-        <w:t>Functionality: Extracts the first two formant frequencies of vowels over time from an audio signal</w:t>
-      </w:r>
-      <w:r>
-        <w:rPr>
-          <w:rFonts w:cs="Arial"/>
-          <w:sz w:val="28"/>
-          <w:szCs w:val="28"/>
-          <w:rtl/>
-        </w:rPr>
-        <w:t>.</w:t>
-      </w:r>
-    </w:p>
-    <w:p>
-      <w:pPr>
-        <w:pStyle w:val="a9"/>
-        <w:numPr>
-          <w:ilvl w:val="1"/>
-          <w:numId w:val="43"/>
-        </w:numPr>
-        <w:bidi w:val="0"/>
-        <w:rPr>
-          <w:sz w:val="28"/>
-          <w:szCs w:val="28"/>
-        </w:rPr>
-      </w:pPr>
-      <w:r>
-        <w:rPr>
-          <w:sz w:val="28"/>
-          <w:szCs w:val="28"/>
-        </w:rPr>
-        <w:t>Preconditions: Requires the audio signal, its sampling rate, and optional parameters for window length and time step</w:t>
-      </w:r>
-      <w:r>
-        <w:rPr>
-          <w:rFonts w:cs="Arial"/>
-          <w:sz w:val="28"/>
-          <w:szCs w:val="28"/>
-          <w:rtl/>
-        </w:rPr>
-        <w:t>.</w:t>
-      </w:r>
-    </w:p>
-    <w:p>
-      <w:pPr>
-        <w:pStyle w:val="a9"/>
-        <w:numPr>
-          <w:ilvl w:val="1"/>
-          <w:numId w:val="43"/>
-        </w:numPr>
-        <w:bidi w:val="0"/>
-        <w:rPr>
-          <w:sz w:val="28"/>
-          <w:szCs w:val="28"/>
-        </w:rPr>
-      </w:pPr>
-      <w:r>
-        <w:rPr>
-          <w:sz w:val="28"/>
-          <w:szCs w:val="28"/>
-        </w:rPr>
-        <w:lastRenderedPageBreak/>
-        <w:t>Postconditions: Returns the times, F1, and F2 formant frequencies</w:t>
-      </w:r>
-      <w:r>
-        <w:rPr>
-          <w:rFonts w:cs="Arial"/>
-          <w:sz w:val="28"/>
-          <w:szCs w:val="28"/>
-          <w:rtl/>
-        </w:rPr>
-        <w:t>.</w:t>
-      </w:r>
-    </w:p>
-    <w:p>
-      <w:pPr>
-        <w:pStyle w:val="a9"/>
-        <w:numPr>
-          <w:ilvl w:val="0"/>
-          <w:numId w:val="43"/>
-        </w:numPr>
-        <w:bidi w:val="0"/>
-        <w:rPr>
-          <w:sz w:val="28"/>
-          <w:szCs w:val="28"/>
-        </w:rPr>
-      </w:pPr>
-      <w:proofErr w:type="spellStart"/>
-      <w:r>
-        <w:rPr>
-          <w:sz w:val="28"/>
-          <w:szCs w:val="28"/>
-        </w:rPr>
-        <w:t>frequency_to_note_name</w:t>
-      </w:r>
-      <w:proofErr w:type="spellEnd"/>
-      <w:r>
-        <w:rPr>
-          <w:rFonts w:cs="Arial"/>
-          <w:sz w:val="28"/>
-          <w:szCs w:val="28"/>
-          <w:rtl/>
-        </w:rPr>
-        <w:t>:</w:t>
-      </w:r>
-    </w:p>
-    <w:p>
-      <w:pPr>
-        <w:pStyle w:val="a9"/>
-        <w:numPr>
-          <w:ilvl w:val="1"/>
-          <w:numId w:val="43"/>
-        </w:numPr>
-        <w:bidi w:val="0"/>
-        <w:rPr>
-          <w:sz w:val="28"/>
-          <w:szCs w:val="28"/>
-        </w:rPr>
-      </w:pPr>
-      <w:r>
-        <w:rPr>
-          <w:sz w:val="28"/>
-          <w:szCs w:val="28"/>
-        </w:rPr>
-        <w:t>Functionality: Converts frequencies to note names, applying a threshold to filter out less dominant notes and sampling to reduce the number of notes plotted</w:t>
-      </w:r>
-      <w:r>
-        <w:rPr>
-          <w:rFonts w:cs="Arial"/>
-          <w:sz w:val="28"/>
-          <w:szCs w:val="28"/>
-          <w:rtl/>
-        </w:rPr>
-        <w:t>.</w:t>
-      </w:r>
-    </w:p>
-    <w:p>
-      <w:pPr>
-        <w:pStyle w:val="a9"/>
-        <w:numPr>
-          <w:ilvl w:val="1"/>
-          <w:numId w:val="43"/>
-        </w:numPr>
-        <w:bidi w:val="0"/>
-        <w:rPr>
-          <w:sz w:val="28"/>
-          <w:szCs w:val="28"/>
-        </w:rPr>
-      </w:pPr>
-      <w:r>
-        <w:rPr>
-          <w:sz w:val="28"/>
-          <w:szCs w:val="28"/>
-        </w:rPr>
-        <w:t>Preconditions: Requires an array of frequencies and the sampling rate</w:t>
-      </w:r>
-      <w:r>
-        <w:rPr>
-          <w:rFonts w:cs="Arial"/>
-          <w:sz w:val="28"/>
-          <w:szCs w:val="28"/>
-          <w:rtl/>
-        </w:rPr>
-        <w:t>.</w:t>
-      </w:r>
-    </w:p>
-    <w:p>
-      <w:pPr>
-        <w:pStyle w:val="a9"/>
-        <w:numPr>
-          <w:ilvl w:val="1"/>
-          <w:numId w:val="43"/>
-        </w:numPr>
-        <w:bidi w:val="0"/>
-        <w:rPr>
-          <w:sz w:val="28"/>
-          <w:szCs w:val="28"/>
-        </w:rPr>
-      </w:pPr>
-      <w:r>
-        <w:rPr>
-          <w:sz w:val="28"/>
-          <w:szCs w:val="28"/>
-        </w:rPr>
-        <w:t>Postconditions: Returns sampled note names and their corresponding times</w:t>
-      </w:r>
-      <w:r>
-        <w:rPr>
-          <w:rFonts w:cs="Arial"/>
-          <w:sz w:val="28"/>
-          <w:szCs w:val="28"/>
-          <w:rtl/>
-        </w:rPr>
-        <w:t>.</w:t>
-      </w:r>
-    </w:p>
-    <w:p>
-      <w:pPr>
-        <w:pStyle w:val="a9"/>
-        <w:numPr>
-          <w:ilvl w:val="0"/>
-          <w:numId w:val="43"/>
-        </w:numPr>
-        <w:bidi w:val="0"/>
-        <w:rPr>
-          <w:sz w:val="28"/>
-          <w:szCs w:val="28"/>
-        </w:rPr>
-      </w:pPr>
-      <w:proofErr w:type="spellStart"/>
-      <w:r>
-        <w:rPr>
-          <w:sz w:val="28"/>
-          <w:szCs w:val="28"/>
-        </w:rPr>
-        <w:t>plot_combined_analysis</w:t>
-      </w:r>
-      <w:proofErr w:type="spellEnd"/>
-      <w:r>
-        <w:rPr>
-          <w:rFonts w:cs="Arial"/>
-          <w:sz w:val="28"/>
-          <w:szCs w:val="28"/>
-          <w:rtl/>
-        </w:rPr>
-        <w:t>:</w:t>
-      </w:r>
-    </w:p>
-    <w:p>
-      <w:pPr>
-        <w:pStyle w:val="a9"/>
-        <w:numPr>
-          <w:ilvl w:val="1"/>
-          <w:numId w:val="43"/>
-        </w:numPr>
-        <w:bidi w:val="0"/>
-        <w:rPr>
-          <w:sz w:val="28"/>
-          <w:szCs w:val="28"/>
-        </w:rPr>
-      </w:pPr>
-      <w:r>
-        <w:rPr>
-          <w:sz w:val="28"/>
-          <w:szCs w:val="28"/>
-        </w:rPr>
-        <w:t>Functionality: Plots combined analysis (waveform, spectrogram, pitch, rhythm/tempo) for two audio signals</w:t>
-      </w:r>
-      <w:r>
-        <w:rPr>
-          <w:rFonts w:cs="Arial"/>
-          <w:sz w:val="28"/>
-          <w:szCs w:val="28"/>
-          <w:rtl/>
-        </w:rPr>
-        <w:t>.</w:t>
-      </w:r>
-    </w:p>
-    <w:p>
-      <w:pPr>
-        <w:pStyle w:val="a9"/>
-        <w:numPr>
-          <w:ilvl w:val="1"/>
-          <w:numId w:val="43"/>
-        </w:numPr>
-        <w:bidi w:val="0"/>
-        <w:rPr>
-          <w:sz w:val="28"/>
-          <w:szCs w:val="28"/>
-        </w:rPr>
-      </w:pPr>
-      <w:r>
-        <w:rPr>
-          <w:sz w:val="28"/>
-          <w:szCs w:val="28"/>
-        </w:rPr>
-        <w:t>Preconditions: Requires the audio signals (y1, y2), their sampling rates, and optional titles and save path</w:t>
-      </w:r>
-      <w:r>
-        <w:rPr>
-          <w:rFonts w:cs="Arial"/>
-          <w:sz w:val="28"/>
-          <w:szCs w:val="28"/>
-          <w:rtl/>
-        </w:rPr>
-        <w:t>.</w:t>
-      </w:r>
-    </w:p>
-    <w:p>
-      <w:pPr>
-        <w:pStyle w:val="a9"/>
-        <w:numPr>
-          <w:ilvl w:val="1"/>
-          <w:numId w:val="43"/>
-        </w:numPr>
-        <w:bidi w:val="0"/>
-        <w:rPr>
-          <w:sz w:val="28"/>
-          <w:szCs w:val="28"/>
-        </w:rPr>
-      </w:pPr>
-      <w:r>
-        <w:rPr>
-          <w:sz w:val="28"/>
-          <w:szCs w:val="28"/>
-        </w:rPr>
-        <w:t>Postconditions: Generates and saves a combined analysis plot</w:t>
-      </w:r>
-      <w:r>
-        <w:rPr>
-          <w:rFonts w:cs="Arial"/>
-          <w:sz w:val="28"/>
-          <w:szCs w:val="28"/>
-          <w:rtl/>
-        </w:rPr>
-        <w:t>.</w:t>
-      </w:r>
-    </w:p>
-    <w:p>
-      <w:pPr>
-        <w:pStyle w:val="a9"/>
-        <w:numPr>
-          <w:ilvl w:val="0"/>
-          <w:numId w:val="43"/>
-        </w:numPr>
-        <w:bidi w:val="0"/>
-        <w:rPr>
-          <w:sz w:val="28"/>
-          <w:szCs w:val="28"/>
-        </w:rPr>
-      </w:pPr>
-      <w:proofErr w:type="spellStart"/>
-      <w:r>
-        <w:rPr>
-          <w:sz w:val="28"/>
-          <w:szCs w:val="28"/>
-        </w:rPr>
-        <w:t>generate_rhythm_tempo_feedback</w:t>
-      </w:r>
-      <w:proofErr w:type="spellEnd"/>
-      <w:r>
-        <w:rPr>
-          <w:rFonts w:cs="Arial"/>
-          <w:sz w:val="28"/>
-          <w:szCs w:val="28"/>
-          <w:rtl/>
-        </w:rPr>
-        <w:t>:</w:t>
-      </w:r>
-    </w:p>
-    <w:p>
-      <w:pPr>
-        <w:pStyle w:val="a9"/>
-        <w:numPr>
-          <w:ilvl w:val="1"/>
-          <w:numId w:val="43"/>
-        </w:numPr>
-        <w:bidi w:val="0"/>
-        <w:rPr>
-          <w:sz w:val="28"/>
-          <w:szCs w:val="28"/>
-        </w:rPr>
-      </w:pPr>
-      <w:r>
-        <w:rPr>
-          <w:sz w:val="28"/>
-          <w:szCs w:val="28"/>
-        </w:rPr>
-        <w:t>Functionality: Generates feedback based on rhythm and tempo comparison between two audio signals</w:t>
-      </w:r>
-      <w:r>
-        <w:rPr>
-          <w:rFonts w:cs="Arial"/>
-          <w:sz w:val="28"/>
-          <w:szCs w:val="28"/>
-          <w:rtl/>
-        </w:rPr>
-        <w:t>.</w:t>
-      </w:r>
-    </w:p>
-    <w:p>
-      <w:pPr>
-        <w:pStyle w:val="a9"/>
-        <w:numPr>
-          <w:ilvl w:val="1"/>
-          <w:numId w:val="43"/>
-        </w:numPr>
-        <w:bidi w:val="0"/>
-        <w:rPr>
-          <w:sz w:val="28"/>
-          <w:szCs w:val="28"/>
-        </w:rPr>
-      </w:pPr>
-      <w:r>
-        <w:rPr>
-          <w:sz w:val="28"/>
-          <w:szCs w:val="28"/>
-        </w:rPr>
-        <w:t>Preconditions: Requires tempo and beat information for both audio signals</w:t>
-      </w:r>
-      <w:r>
-        <w:rPr>
-          <w:rFonts w:cs="Arial"/>
-          <w:sz w:val="28"/>
-          <w:szCs w:val="28"/>
-          <w:rtl/>
-        </w:rPr>
-        <w:t>.</w:t>
-      </w:r>
-    </w:p>
-    <w:p>
-      <w:pPr>
-        <w:pStyle w:val="a9"/>
-        <w:numPr>
-          <w:ilvl w:val="1"/>
-          <w:numId w:val="43"/>
-        </w:numPr>
-        <w:bidi w:val="0"/>
-        <w:rPr>
-          <w:sz w:val="28"/>
-          <w:szCs w:val="28"/>
-        </w:rPr>
-      </w:pPr>
-      <w:r>
-        <w:rPr>
-          <w:sz w:val="28"/>
-          <w:szCs w:val="28"/>
-        </w:rPr>
-        <w:t>Postconditions: Returns feedback based on rhythm and tempo comparison</w:t>
-      </w:r>
-      <w:r>
-        <w:rPr>
-          <w:rFonts w:cs="Arial"/>
-          <w:sz w:val="28"/>
-          <w:szCs w:val="28"/>
-          <w:rtl/>
-        </w:rPr>
-        <w:t>.</w:t>
-      </w:r>
-    </w:p>
-    <w:p>
-      <w:pPr>
-        <w:pStyle w:val="a9"/>
-        <w:numPr>
-          <w:ilvl w:val="0"/>
-          <w:numId w:val="43"/>
-        </w:numPr>
-        <w:bidi w:val="0"/>
-        <w:rPr>
-          <w:sz w:val="28"/>
-          <w:szCs w:val="28"/>
-        </w:rPr>
-      </w:pPr>
-      <w:proofErr w:type="spellStart"/>
-      <w:r>
-        <w:rPr>
-          <w:sz w:val="28"/>
-          <w:szCs w:val="28"/>
-        </w:rPr>
-        <w:t>cluster_deviations</w:t>
-      </w:r>
-      <w:proofErr w:type="spellEnd"/>
-      <w:r>
-        <w:rPr>
-          <w:rFonts w:cs="Arial"/>
-          <w:sz w:val="28"/>
-          <w:szCs w:val="28"/>
-          <w:rtl/>
-        </w:rPr>
-        <w:t>:</w:t>
-      </w:r>
-    </w:p>
-    <w:p>
-      <w:pPr>
-        <w:pStyle w:val="a9"/>
-        <w:numPr>
-          <w:ilvl w:val="1"/>
-          <w:numId w:val="43"/>
-        </w:numPr>
-        <w:bidi w:val="0"/>
-        <w:rPr>
-          <w:sz w:val="28"/>
-          <w:szCs w:val="28"/>
-        </w:rPr>
-      </w:pPr>
-      <w:r>
-        <w:rPr>
-          <w:sz w:val="28"/>
-          <w:szCs w:val="28"/>
-        </w:rPr>
-        <w:t>Functionality: Clusters deviations that are close in time</w:t>
-      </w:r>
-      <w:r>
-        <w:rPr>
-          <w:rFonts w:cs="Arial"/>
-          <w:sz w:val="28"/>
-          <w:szCs w:val="28"/>
-          <w:rtl/>
-        </w:rPr>
-        <w:t>.</w:t>
-      </w:r>
-    </w:p>
-    <w:p>
-      <w:pPr>
-        <w:pStyle w:val="a9"/>
-        <w:numPr>
-          <w:ilvl w:val="1"/>
-          <w:numId w:val="43"/>
-        </w:numPr>
-        <w:bidi w:val="0"/>
-        <w:rPr>
-          <w:sz w:val="28"/>
-          <w:szCs w:val="28"/>
-        </w:rPr>
-      </w:pPr>
-      <w:r>
-        <w:rPr>
-          <w:sz w:val="28"/>
-          <w:szCs w:val="28"/>
-        </w:rPr>
-        <w:t>Preconditions: Requires a list of time points with deviations</w:t>
-      </w:r>
-      <w:r>
-        <w:rPr>
-          <w:rFonts w:cs="Arial"/>
-          <w:sz w:val="28"/>
-          <w:szCs w:val="28"/>
-          <w:rtl/>
-        </w:rPr>
-        <w:t>.</w:t>
-      </w:r>
-    </w:p>
-    <w:p>
-      <w:pPr>
-        <w:pStyle w:val="a9"/>
-        <w:numPr>
-          <w:ilvl w:val="1"/>
-          <w:numId w:val="43"/>
-        </w:numPr>
-        <w:bidi w:val="0"/>
-        <w:rPr>
-          <w:sz w:val="28"/>
-          <w:szCs w:val="28"/>
-        </w:rPr>
-      </w:pPr>
-      <w:r>
-        <w:rPr>
-          <w:sz w:val="28"/>
-          <w:szCs w:val="28"/>
-        </w:rPr>
-        <w:t>Postconditions: Returns a list of clusters, where each cluster is a list of deviations close in time</w:t>
-      </w:r>
-      <w:r>
-        <w:rPr>
-          <w:rFonts w:cs="Arial"/>
-          <w:sz w:val="28"/>
-          <w:szCs w:val="28"/>
-          <w:rtl/>
-        </w:rPr>
-        <w:t>.</w:t>
-      </w:r>
-    </w:p>
-    <w:p>
-      <w:pPr>
-        <w:pStyle w:val="a9"/>
-        <w:numPr>
-          <w:ilvl w:val="0"/>
-          <w:numId w:val="43"/>
-        </w:numPr>
-        <w:bidi w:val="0"/>
-        <w:rPr>
-          <w:sz w:val="28"/>
-          <w:szCs w:val="28"/>
-        </w:rPr>
-      </w:pPr>
-      <w:proofErr w:type="spellStart"/>
-      <w:r>
-        <w:rPr>
-          <w:sz w:val="28"/>
-          <w:szCs w:val="28"/>
-        </w:rPr>
-        <w:t>format_cluster_times</w:t>
-      </w:r>
-      <w:proofErr w:type="spellEnd"/>
-      <w:r>
-        <w:rPr>
-          <w:rFonts w:cs="Arial"/>
-          <w:sz w:val="28"/>
-          <w:szCs w:val="28"/>
-          <w:rtl/>
-        </w:rPr>
-        <w:t>:</w:t>
-      </w:r>
-    </w:p>
-    <w:p>
-      <w:pPr>
-        <w:pStyle w:val="a9"/>
-        <w:numPr>
-          <w:ilvl w:val="1"/>
-          <w:numId w:val="43"/>
-        </w:numPr>
-        <w:bidi w:val="0"/>
-        <w:rPr>
-          <w:sz w:val="28"/>
-          <w:szCs w:val="28"/>
-        </w:rPr>
-      </w:pPr>
-      <w:r>
-        <w:rPr>
-          <w:sz w:val="28"/>
-          <w:szCs w:val="28"/>
-        </w:rPr>
-        <w:t>Functionality: Formats clusters of deviations for feedback</w:t>
-      </w:r>
-      <w:r>
-        <w:rPr>
-          <w:rFonts w:cs="Arial"/>
-          <w:sz w:val="28"/>
-          <w:szCs w:val="28"/>
-          <w:rtl/>
-        </w:rPr>
-        <w:t>.</w:t>
-      </w:r>
-    </w:p>
-    <w:p>
-      <w:pPr>
-        <w:pStyle w:val="a9"/>
-        <w:numPr>
-          <w:ilvl w:val="1"/>
-          <w:numId w:val="43"/>
-        </w:numPr>
-        <w:bidi w:val="0"/>
-        <w:rPr>
-          <w:sz w:val="28"/>
-          <w:szCs w:val="28"/>
-        </w:rPr>
-      </w:pPr>
-      <w:r>
-        <w:rPr>
-          <w:sz w:val="28"/>
-          <w:szCs w:val="28"/>
-        </w:rPr>
-        <w:lastRenderedPageBreak/>
-        <w:t>Preconditions: Requires a list of clusters with deviation times</w:t>
-      </w:r>
-      <w:r>
-        <w:rPr>
-          <w:rFonts w:cs="Arial"/>
-          <w:sz w:val="28"/>
-          <w:szCs w:val="28"/>
-          <w:rtl/>
-        </w:rPr>
-        <w:t>.</w:t>
-      </w:r>
-    </w:p>
-    <w:p>
-      <w:pPr>
-        <w:pStyle w:val="a9"/>
-        <w:numPr>
-          <w:ilvl w:val="1"/>
-          <w:numId w:val="43"/>
-        </w:numPr>
-        <w:bidi w:val="0"/>
-        <w:rPr>
-          <w:sz w:val="28"/>
-          <w:szCs w:val="28"/>
-        </w:rPr>
-      </w:pPr>
-      <w:r>
-        <w:rPr>
-          <w:sz w:val="28"/>
-          <w:szCs w:val="28"/>
-        </w:rPr>
-        <w:t>Postconditions: Returns a string representation of clustered deviation times</w:t>
-      </w:r>
-      <w:r>
-        <w:rPr>
-          <w:rFonts w:cs="Arial"/>
-          <w:sz w:val="28"/>
-          <w:szCs w:val="28"/>
-          <w:rtl/>
-        </w:rPr>
-        <w:t>.</w:t>
-      </w:r>
-    </w:p>
-    <w:p>
-      <w:pPr>
-        <w:pStyle w:val="a9"/>
-        <w:numPr>
-          <w:ilvl w:val="0"/>
-          <w:numId w:val="43"/>
-        </w:numPr>
-        <w:bidi w:val="0"/>
-        <w:rPr>
-          <w:sz w:val="28"/>
-          <w:szCs w:val="28"/>
-        </w:rPr>
-      </w:pPr>
-      <w:proofErr w:type="spellStart"/>
-      <w:r>
-        <w:rPr>
-          <w:sz w:val="28"/>
-          <w:szCs w:val="28"/>
-        </w:rPr>
-        <w:t>generate_pitch_feedback</w:t>
-      </w:r>
-      <w:proofErr w:type="spellEnd"/>
-      <w:r>
-        <w:rPr>
-          <w:rFonts w:cs="Arial"/>
-          <w:sz w:val="28"/>
-          <w:szCs w:val="28"/>
-          <w:rtl/>
-        </w:rPr>
-        <w:t>:</w:t>
-      </w:r>
-    </w:p>
-    <w:p>
-      <w:pPr>
-        <w:pStyle w:val="a9"/>
-        <w:numPr>
-          <w:ilvl w:val="1"/>
-          <w:numId w:val="43"/>
-        </w:numPr>
-        <w:bidi w:val="0"/>
-        <w:rPr>
-          <w:sz w:val="28"/>
-          <w:szCs w:val="28"/>
-        </w:rPr>
-      </w:pPr>
-      <w:r>
-        <w:rPr>
-          <w:sz w:val="28"/>
-          <w:szCs w:val="28"/>
-        </w:rPr>
-        <w:t>Functionality: Generates feedback based on pitch track comparison between two audio signals</w:t>
-      </w:r>
-      <w:r>
-        <w:rPr>
-          <w:rFonts w:cs="Arial"/>
-          <w:sz w:val="28"/>
-          <w:szCs w:val="28"/>
-          <w:rtl/>
-        </w:rPr>
-        <w:t>.</w:t>
-      </w:r>
-    </w:p>
-    <w:p>
-      <w:pPr>
-        <w:pStyle w:val="a9"/>
-        <w:numPr>
-          <w:ilvl w:val="1"/>
-          <w:numId w:val="43"/>
-        </w:numPr>
-        <w:bidi w:val="0"/>
-        <w:rPr>
-          <w:sz w:val="28"/>
-          <w:szCs w:val="28"/>
-        </w:rPr>
-      </w:pPr>
-      <w:r>
-        <w:rPr>
-          <w:sz w:val="28"/>
-          <w:szCs w:val="28"/>
-        </w:rPr>
-        <w:t>Preconditions: Requires pitch values and times for both audio signals</w:t>
-      </w:r>
-      <w:r>
-        <w:rPr>
-          <w:rFonts w:cs="Arial"/>
-          <w:sz w:val="28"/>
-          <w:szCs w:val="28"/>
-          <w:rtl/>
-        </w:rPr>
-        <w:t>.</w:t>
-      </w:r>
-    </w:p>
-    <w:p>
-      <w:pPr>
-        <w:pStyle w:val="a9"/>
-        <w:numPr>
-          <w:ilvl w:val="1"/>
-          <w:numId w:val="43"/>
-        </w:numPr>
-        <w:bidi w:val="0"/>
-        <w:rPr>
-          <w:sz w:val="28"/>
-          <w:szCs w:val="28"/>
-        </w:rPr>
-      </w:pPr>
-      <w:r>
-        <w:rPr>
-          <w:sz w:val="28"/>
-          <w:szCs w:val="28"/>
-        </w:rPr>
-        <w:t>Postconditions: Returns feedback based on pitch track comparison</w:t>
-      </w:r>
-      <w:r>
-        <w:rPr>
-          <w:rFonts w:cs="Arial"/>
-          <w:sz w:val="28"/>
-          <w:szCs w:val="28"/>
-          <w:rtl/>
-        </w:rPr>
-        <w:t>.</w:t>
-      </w:r>
-    </w:p>
-    <w:p>
-      <w:pPr>
-        <w:pStyle w:val="a9"/>
-        <w:numPr>
-          <w:ilvl w:val="0"/>
-          <w:numId w:val="43"/>
-        </w:numPr>
-        <w:bidi w:val="0"/>
-        <w:rPr>
-          <w:sz w:val="28"/>
-          <w:szCs w:val="28"/>
-        </w:rPr>
-      </w:pPr>
-      <w:proofErr w:type="spellStart"/>
-      <w:r>
-        <w:rPr>
-          <w:sz w:val="28"/>
-          <w:szCs w:val="28"/>
-        </w:rPr>
-        <w:t>generate_duration_feedback</w:t>
-      </w:r>
-      <w:proofErr w:type="spellEnd"/>
-      <w:r>
-        <w:rPr>
-          <w:rFonts w:cs="Arial"/>
-          <w:sz w:val="28"/>
-          <w:szCs w:val="28"/>
-          <w:rtl/>
-        </w:rPr>
-        <w:t>:</w:t>
-      </w:r>
-    </w:p>
-    <w:p>
-      <w:pPr>
-        <w:pStyle w:val="a9"/>
-        <w:numPr>
-          <w:ilvl w:val="1"/>
-          <w:numId w:val="43"/>
-        </w:numPr>
-        <w:bidi w:val="0"/>
-        <w:rPr>
-          <w:sz w:val="28"/>
-          <w:szCs w:val="28"/>
-        </w:rPr>
-      </w:pPr>
-      <w:r>
-        <w:rPr>
-          <w:sz w:val="28"/>
-          <w:szCs w:val="28"/>
-        </w:rPr>
-        <w:t>Functionality: Generates feedback based on the duration comparison between two audio signals</w:t>
-      </w:r>
-      <w:r>
-        <w:rPr>
-          <w:rFonts w:cs="Arial"/>
-          <w:sz w:val="28"/>
-          <w:szCs w:val="28"/>
-          <w:rtl/>
-        </w:rPr>
-        <w:t>.</w:t>
-      </w:r>
-    </w:p>
-    <w:p>
-      <w:pPr>
-        <w:pStyle w:val="a9"/>
-        <w:numPr>
-          <w:ilvl w:val="1"/>
-          <w:numId w:val="43"/>
-        </w:numPr>
-        <w:bidi w:val="0"/>
-        <w:rPr>
-          <w:sz w:val="28"/>
-          <w:szCs w:val="28"/>
-        </w:rPr>
-      </w:pPr>
-      <w:r>
-        <w:rPr>
-          <w:sz w:val="28"/>
-          <w:szCs w:val="28"/>
-        </w:rPr>
-        <w:t>Preconditions: Requires note durations, start times, sampling rate, and a threshold for considering duration mismatches significant</w:t>
-      </w:r>
-      <w:r>
-        <w:rPr>
-          <w:rFonts w:cs="Arial"/>
-          <w:sz w:val="28"/>
-          <w:szCs w:val="28"/>
-          <w:rtl/>
-        </w:rPr>
-        <w:t>.</w:t>
-      </w:r>
-    </w:p>
-    <w:p>
-      <w:pPr>
-        <w:pStyle w:val="a9"/>
-        <w:numPr>
-          <w:ilvl w:val="1"/>
-          <w:numId w:val="43"/>
-        </w:numPr>
-        <w:bidi w:val="0"/>
-        <w:rPr>
-          <w:sz w:val="28"/>
-          <w:szCs w:val="28"/>
-        </w:rPr>
-      </w:pPr>
-      <w:r>
-        <w:rPr>
-          <w:sz w:val="28"/>
-          <w:szCs w:val="28"/>
-        </w:rPr>
-        <w:t>Postconditions: Returns feedback based on duration comparison</w:t>
-      </w:r>
-      <w:r>
-        <w:rPr>
-          <w:rFonts w:cs="Arial"/>
-          <w:sz w:val="28"/>
-          <w:szCs w:val="28"/>
-          <w:rtl/>
-        </w:rPr>
-        <w:t>.</w:t>
-      </w:r>
-    </w:p>
-    <w:p>
-      <w:pPr>
-        <w:pStyle w:val="a9"/>
-        <w:numPr>
-          <w:ilvl w:val="0"/>
-          <w:numId w:val="43"/>
-        </w:numPr>
-        <w:bidi w:val="0"/>
-        <w:rPr>
-          <w:sz w:val="28"/>
-          <w:szCs w:val="28"/>
-        </w:rPr>
-      </w:pPr>
-      <w:proofErr w:type="spellStart"/>
-      <w:r>
-        <w:rPr>
-          <w:sz w:val="28"/>
-          <w:szCs w:val="28"/>
-        </w:rPr>
-        <w:t>generate_vowel_feedback</w:t>
-      </w:r>
-      <w:proofErr w:type="spellEnd"/>
-      <w:r>
-        <w:rPr>
-          <w:rFonts w:cs="Arial"/>
-          <w:sz w:val="28"/>
-          <w:szCs w:val="28"/>
-          <w:rtl/>
-        </w:rPr>
-        <w:t>:</w:t>
-      </w:r>
-    </w:p>
-    <w:p>
-      <w:pPr>
-        <w:pStyle w:val="a9"/>
-        <w:numPr>
-          <w:ilvl w:val="1"/>
-          <w:numId w:val="43"/>
-        </w:numPr>
-        <w:bidi w:val="0"/>
-        <w:rPr>
-          <w:sz w:val="28"/>
-          <w:szCs w:val="28"/>
-        </w:rPr>
-      </w:pPr>
-      <w:r>
-        <w:rPr>
-          <w:sz w:val="28"/>
-          <w:szCs w:val="28"/>
-        </w:rPr>
-        <w:t>Functionality: Generates feedback based on the vowel formant frequency comparison between two audio signals</w:t>
-      </w:r>
-      <w:r>
-        <w:rPr>
-          <w:rFonts w:cs="Arial"/>
-          <w:sz w:val="28"/>
-          <w:szCs w:val="28"/>
-          <w:rtl/>
-        </w:rPr>
-        <w:t>.</w:t>
-      </w:r>
-    </w:p>
-    <w:p>
-      <w:pPr>
-        <w:pStyle w:val="a9"/>
-        <w:numPr>
-          <w:ilvl w:val="1"/>
-          <w:numId w:val="43"/>
-        </w:numPr>
-        <w:bidi w:val="0"/>
-        <w:rPr>
-          <w:sz w:val="28"/>
-          <w:szCs w:val="28"/>
-        </w:rPr>
-      </w:pPr>
-      <w:r>
-        <w:rPr>
-          <w:sz w:val="28"/>
-          <w:szCs w:val="28"/>
-        </w:rPr>
-        <w:t>Preconditions: Requires formant frequencies and times for both audio signals</w:t>
-      </w:r>
-      <w:r>
-        <w:rPr>
-          <w:rFonts w:cs="Arial"/>
-          <w:sz w:val="28"/>
-          <w:szCs w:val="28"/>
-          <w:rtl/>
-        </w:rPr>
-        <w:t>.</w:t>
-      </w:r>
-    </w:p>
-    <w:p>
-      <w:pPr>
-        <w:pStyle w:val="a9"/>
-        <w:numPr>
-          <w:ilvl w:val="1"/>
-          <w:numId w:val="43"/>
-        </w:numPr>
-        <w:bidi w:val="0"/>
-        <w:rPr>
-          <w:sz w:val="28"/>
-          <w:szCs w:val="28"/>
-        </w:rPr>
-      </w:pPr>
-      <w:r>
-        <w:rPr>
-          <w:sz w:val="28"/>
-          <w:szCs w:val="28"/>
-        </w:rPr>
-        <w:t>Postconditions: Returns feedback based on vowel formant frequency comparison</w:t>
-      </w:r>
-      <w:r>
-        <w:rPr>
-          <w:rFonts w:cs="Arial"/>
-          <w:sz w:val="28"/>
-          <w:szCs w:val="28"/>
-          <w:rtl/>
-        </w:rPr>
-        <w:t>.</w:t>
-      </w:r>
-    </w:p>
-    <w:p>
-      <w:pPr>
-        <w:pStyle w:val="a9"/>
-        <w:numPr>
-          <w:ilvl w:val="0"/>
-          <w:numId w:val="43"/>
-        </w:numPr>
-        <w:bidi w:val="0"/>
-        <w:rPr>
-          <w:sz w:val="28"/>
-          <w:szCs w:val="28"/>
-        </w:rPr>
-      </w:pPr>
-      <w:proofErr w:type="spellStart"/>
-      <w:r>
-        <w:rPr>
-          <w:sz w:val="28"/>
-          <w:szCs w:val="28"/>
-        </w:rPr>
-        <w:t>analyze_and_compare</w:t>
-      </w:r>
-      <w:proofErr w:type="spellEnd"/>
-      <w:r>
-        <w:rPr>
-          <w:rFonts w:cs="Arial"/>
-          <w:sz w:val="28"/>
-          <w:szCs w:val="28"/>
-          <w:rtl/>
-        </w:rPr>
-        <w:t>:</w:t>
-      </w:r>
-    </w:p>
-    <w:p>
-      <w:pPr>
-        <w:pStyle w:val="a9"/>
-        <w:numPr>
-          <w:ilvl w:val="1"/>
-          <w:numId w:val="43"/>
-        </w:numPr>
-        <w:bidi w:val="0"/>
-        <w:rPr>
-          <w:sz w:val="28"/>
-          <w:szCs w:val="28"/>
-        </w:rPr>
-      </w:pPr>
-      <w:r>
-        <w:rPr>
-          <w:sz w:val="28"/>
-          <w:szCs w:val="28"/>
-        </w:rPr>
-        <w:t>Functionality: Analyzes and compares two audio files, generating various types of feedback</w:t>
-      </w:r>
-      <w:r>
-        <w:rPr>
-          <w:rFonts w:cs="Arial"/>
-          <w:sz w:val="28"/>
-          <w:szCs w:val="28"/>
-          <w:rtl/>
-        </w:rPr>
-        <w:t>.</w:t>
-      </w:r>
-    </w:p>
-    <w:p>
-      <w:pPr>
-        <w:pStyle w:val="a9"/>
-        <w:numPr>
-          <w:ilvl w:val="1"/>
-          <w:numId w:val="43"/>
-        </w:numPr>
-        <w:bidi w:val="0"/>
-        <w:rPr>
-          <w:sz w:val="28"/>
-          <w:szCs w:val="28"/>
-        </w:rPr>
-      </w:pPr>
-      <w:r>
-        <w:rPr>
-          <w:sz w:val="28"/>
-          <w:szCs w:val="28"/>
-        </w:rPr>
-        <w:t>Preconditions: Requires valid file paths to the two audio files</w:t>
-      </w:r>
-      <w:r>
-        <w:rPr>
-          <w:rFonts w:cs="Arial"/>
-          <w:sz w:val="28"/>
-          <w:szCs w:val="28"/>
-          <w:rtl/>
-        </w:rPr>
-        <w:t>.</w:t>
-      </w:r>
-    </w:p>
-    <w:p>
-      <w:pPr>
-        <w:pStyle w:val="a9"/>
-        <w:numPr>
-          <w:ilvl w:val="1"/>
-          <w:numId w:val="43"/>
-        </w:numPr>
-        <w:bidi w:val="0"/>
-        <w:rPr>
-          <w:sz w:val="28"/>
-          <w:szCs w:val="28"/>
-        </w:rPr>
-      </w:pPr>
-      <w:r>
-        <w:rPr>
-          <w:sz w:val="28"/>
-          <w:szCs w:val="28"/>
-        </w:rPr>
-        <w:t>Postconditions: Generates feedback based on the analysis and comparison of the audio files</w:t>
-      </w:r>
-      <w:r>
-        <w:rPr>
-          <w:rFonts w:cs="Arial"/>
-          <w:sz w:val="28"/>
-          <w:szCs w:val="28"/>
-          <w:rtl/>
-        </w:rPr>
-        <w:t>.</w:t>
-      </w:r>
-    </w:p>
-    <w:p>
-      <w:pPr>
-        <w:bidi w:val="0"/>
-        <w:rPr>
-          <w:b/>
-          <w:bCs/>
-          <w:sz w:val="28"/>
-          <w:szCs w:val="28"/>
-          <w:u w:val="single"/>
-        </w:rPr>
-      </w:pPr>
-    </w:p>
-    <w:p>
-      <w:pPr>
-        <w:bidi w:val="0"/>
-        <w:rPr>
-          <w:sz w:val="28"/>
-          <w:szCs w:val="28"/>
-        </w:rPr>
-      </w:pPr>
-      <w:r>
-        <w:rPr>
-          <w:b/>
-          <w:bCs/>
-          <w:sz w:val="28"/>
-          <w:szCs w:val="28"/>
-          <w:u w:val="single"/>
-        </w:rPr>
-        <w:t>Server-Side</w:t>
-      </w:r>
-      <w:r>
-        <w:rPr>
-          <w:b/>
-          <w:bCs/>
-          <w:sz w:val="28"/>
-          <w:szCs w:val="28"/>
-          <w:u w:val="single"/>
-        </w:rPr>
-        <w:t xml:space="preserve"> Description:</w:t>
-      </w:r>
-      <w:r>
-        <w:rPr>
-          <w:sz w:val="28"/>
-          <w:szCs w:val="28"/>
-        </w:rPr>
-        <w:t xml:space="preserve"> </w:t>
-      </w:r>
-      <w:r>
-        <w:rPr>
-          <w:sz w:val="28"/>
-          <w:szCs w:val="28"/>
-        </w:rPr>
-        <w:br/>
-      </w:r>
-      <w:r>
-        <w:rPr>
-          <w:sz w:val="28"/>
-          <w:szCs w:val="28"/>
-        </w:rPr>
-        <w:t xml:space="preserve">Since most of the </w:t>
-      </w:r>
-      <w:r>
-        <w:rPr>
-          <w:sz w:val="28"/>
-          <w:szCs w:val="28"/>
-        </w:rPr>
-        <w:t>analysis</w:t>
-      </w:r>
-      <w:r>
-        <w:rPr>
-          <w:sz w:val="28"/>
-          <w:szCs w:val="28"/>
-        </w:rPr>
-        <w:t xml:space="preserve"> happened on the front side, the system </w:t>
-      </w:r>
-      <w:r>
-        <w:rPr>
-          <w:sz w:val="28"/>
-          <w:szCs w:val="28"/>
-        </w:rPr>
-        <w:t>is built</w:t>
-      </w:r>
-      <w:r>
-        <w:rPr>
-          <w:sz w:val="28"/>
-          <w:szCs w:val="28"/>
-        </w:rPr>
-        <w:t xml:space="preserve"> so the user can save </w:t>
-      </w:r>
-      <w:r>
-        <w:rPr>
-          <w:sz w:val="28"/>
-          <w:szCs w:val="28"/>
-        </w:rPr>
-        <w:t>their</w:t>
-      </w:r>
-      <w:r>
-        <w:rPr>
-          <w:sz w:val="28"/>
-          <w:szCs w:val="28"/>
-        </w:rPr>
-        <w:t xml:space="preserve"> progress accept </w:t>
-      </w:r>
-      <w:proofErr w:type="gramStart"/>
-      <w:r>
-        <w:rPr>
-          <w:sz w:val="28"/>
-          <w:szCs w:val="28"/>
-        </w:rPr>
-        <w:t>tasks</w:t>
-      </w:r>
-      <w:r>
-        <w:rPr>
-          <w:sz w:val="28"/>
-          <w:szCs w:val="28"/>
-        </w:rPr>
-        <w:t>,</w:t>
-      </w:r>
-      <w:r>
-        <w:rPr>
-          <w:sz w:val="28"/>
-          <w:szCs w:val="28"/>
-        </w:rPr>
-        <w:t xml:space="preserve"> and</w:t>
-      </w:r>
-      <w:proofErr w:type="gramEnd"/>
-      <w:r>
-        <w:rPr>
-          <w:sz w:val="28"/>
-          <w:szCs w:val="28"/>
-        </w:rPr>
-        <w:t xml:space="preserve"> share his achievements with others.</w:t>
-      </w:r>
-    </w:p>
-    <w:p>
-      <w:pPr>
-        <w:bidi w:val="0"/>
-        <w:rPr>
-          <w:sz w:val="28"/>
-          <w:szCs w:val="28"/>
-        </w:rPr>
-      </w:pPr>
-      <w:r>
-        <w:rPr>
-          <w:sz w:val="28"/>
-          <w:szCs w:val="28"/>
-        </w:rPr>
-        <w:t xml:space="preserve">This is why we chose Rest </w:t>
-      </w:r>
-      <w:r>
-        <w:rPr>
-          <w:sz w:val="28"/>
-          <w:szCs w:val="28"/>
-        </w:rPr>
-        <w:t>API</w:t>
-      </w:r>
-      <w:r>
-        <w:rPr>
-          <w:sz w:val="28"/>
-          <w:szCs w:val="28"/>
-        </w:rPr>
-        <w:t xml:space="preserve"> architecture.</w:t>
-      </w:r>
-    </w:p>
-    <w:p>
-      <w:pPr>
-        <w:bidi w:val="0"/>
-        <w:rPr>
-          <w:sz w:val="28"/>
-          <w:szCs w:val="28"/>
-        </w:rPr>
-      </w:pPr>
-      <w:r>
-        <w:rPr>
-          <w:noProof/>
-        </w:rPr>
         <w:drawing>
           <wp:anchor distT="0" distB="0" distL="114300" distR="114300" simplePos="0" relativeHeight="251678720" behindDoc="0" locked="0" layoutInCell="1" allowOverlap="1" wp14:anchorId="20994F0E" wp14:editId="7451B43E">
             <wp:simplePos x="0" y="0"/>
@@ -24808,7 +22010,6 @@
           <w:sz w:val="28"/>
           <w:szCs w:val="28"/>
         </w:rPr>
-        <w:lastRenderedPageBreak/>
         <w:t>Post-condition:</w:t>
       </w:r>
     </w:p>
@@ -24963,6 +22164,7 @@
           <w:sz w:val="28"/>
           <w:szCs w:val="28"/>
         </w:rPr>
+        <w:lastRenderedPageBreak/>
         <w:t>the user confirmed as a valid user.</w:t>
       </w:r>
     </w:p>
@@ -25280,6 +22482,523 @@
           <w:sz w:val="28"/>
           <w:szCs w:val="28"/>
         </w:rPr>
+        <w:t>Analysis Controller:</w:t>
+      </w:r>
+    </w:p>
+    <w:p>
+      <w:pPr>
+        <w:bidi w:val="0"/>
+        <w:rPr>
+          <w:sz w:val="28"/>
+          <w:szCs w:val="28"/>
+        </w:rPr>
+      </w:pPr>
+      <w:r>
+        <w:rPr>
+          <w:sz w:val="28"/>
+          <w:szCs w:val="28"/>
+        </w:rPr>
+        <w:t>This controller handles the Analysis given recordings from the client side.</w:t>
+      </w:r>
+    </w:p>
+    <w:p>
+      <w:pPr>
+        <w:bidi w:val="0"/>
+        <w:rPr>
+          <w:sz w:val="28"/>
+          <w:szCs w:val="28"/>
+        </w:rPr>
+      </w:pPr>
+      <w:r>
+        <w:rPr>
+          <w:sz w:val="28"/>
+          <w:szCs w:val="28"/>
+        </w:rPr>
+        <w:t>The following functions are computational, so we did not specify the preconditions and postconditions.</w:t>
+      </w:r>
+    </w:p>
+    <w:p>
+      <w:pPr>
+        <w:pStyle w:val="a9"/>
+        <w:numPr>
+          <w:ilvl w:val="0"/>
+          <w:numId w:val="47"/>
+        </w:numPr>
+        <w:bidi w:val="0"/>
+        <w:rPr>
+          <w:sz w:val="28"/>
+          <w:szCs w:val="28"/>
+        </w:rPr>
+      </w:pPr>
+      <w:proofErr w:type="spellStart"/>
+      <w:r>
+        <w:rPr>
+          <w:sz w:val="28"/>
+          <w:szCs w:val="28"/>
+        </w:rPr>
+        <w:t>audio_to_array</w:t>
+      </w:r>
+      <w:proofErr w:type="spellEnd"/>
+      <w:r>
+        <w:rPr>
+          <w:sz w:val="28"/>
+          <w:szCs w:val="28"/>
+        </w:rPr>
+        <w:t xml:space="preserve">: </w:t>
+      </w:r>
+      <w:r>
+        <w:rPr>
+          <w:sz w:val="28"/>
+          <w:szCs w:val="28"/>
+        </w:rPr>
+        <w:t>Converts an audio file to a NumPy array with a specified sampling rate</w:t>
+      </w:r>
+    </w:p>
+    <w:p>
+      <w:pPr>
+        <w:pStyle w:val="a9"/>
+        <w:numPr>
+          <w:ilvl w:val="0"/>
+          <w:numId w:val="47"/>
+        </w:numPr>
+        <w:bidi w:val="0"/>
+        <w:rPr>
+          <w:sz w:val="28"/>
+          <w:szCs w:val="28"/>
+        </w:rPr>
+      </w:pPr>
+      <w:proofErr w:type="spellStart"/>
+      <w:r>
+        <w:rPr>
+          <w:sz w:val="28"/>
+          <w:szCs w:val="28"/>
+        </w:rPr>
+        <w:t>get_pitch</w:t>
+      </w:r>
+      <w:proofErr w:type="spellEnd"/>
+      <w:r>
+        <w:rPr>
+          <w:sz w:val="28"/>
+          <w:szCs w:val="28"/>
+        </w:rPr>
+        <w:t xml:space="preserve">: </w:t>
+      </w:r>
+      <w:r>
+        <w:rPr>
+          <w:sz w:val="28"/>
+          <w:szCs w:val="28"/>
+        </w:rPr>
+        <w:t>Extracts the pitch of an audio signal using a specified pitch detection method.</w:t>
+      </w:r>
+    </w:p>
+    <w:p>
+      <w:pPr>
+        <w:pStyle w:val="a9"/>
+        <w:numPr>
+          <w:ilvl w:val="0"/>
+          <w:numId w:val="47"/>
+        </w:numPr>
+        <w:bidi w:val="0"/>
+        <w:rPr>
+          <w:sz w:val="28"/>
+          <w:szCs w:val="28"/>
+        </w:rPr>
+      </w:pPr>
+      <w:proofErr w:type="spellStart"/>
+      <w:r>
+        <w:rPr>
+          <w:sz w:val="28"/>
+          <w:szCs w:val="28"/>
+        </w:rPr>
+        <w:t>compare_pitches</w:t>
+      </w:r>
+      <w:proofErr w:type="spellEnd"/>
+      <w:r>
+        <w:rPr>
+          <w:sz w:val="28"/>
+          <w:szCs w:val="28"/>
+        </w:rPr>
+        <w:t xml:space="preserve">: </w:t>
+      </w:r>
+      <w:r>
+        <w:rPr>
+          <w:sz w:val="28"/>
+          <w:szCs w:val="28"/>
+        </w:rPr>
+        <w:t>"Calculates a similarity score between two pitch arrays.</w:t>
+      </w:r>
+    </w:p>
+    <w:p>
+      <w:pPr>
+        <w:pStyle w:val="a9"/>
+        <w:numPr>
+          <w:ilvl w:val="0"/>
+          <w:numId w:val="47"/>
+        </w:numPr>
+        <w:bidi w:val="0"/>
+        <w:rPr>
+          <w:sz w:val="28"/>
+          <w:szCs w:val="28"/>
+        </w:rPr>
+      </w:pPr>
+      <w:proofErr w:type="spellStart"/>
+      <w:r>
+        <w:rPr>
+          <w:sz w:val="28"/>
+          <w:szCs w:val="28"/>
+        </w:rPr>
+        <w:t>trim_silence</w:t>
+      </w:r>
+      <w:proofErr w:type="spellEnd"/>
+      <w:r>
+        <w:rPr>
+          <w:sz w:val="28"/>
+          <w:szCs w:val="28"/>
+        </w:rPr>
+        <w:t xml:space="preserve">: </w:t>
+      </w:r>
+      <w:r>
+        <w:rPr>
+          <w:sz w:val="28"/>
+          <w:szCs w:val="28"/>
+        </w:rPr>
+        <w:t>Removes silence from the beginning and end of an audio signal.</w:t>
+      </w:r>
+    </w:p>
+    <w:p>
+      <w:pPr>
+        <w:pStyle w:val="a9"/>
+        <w:numPr>
+          <w:ilvl w:val="0"/>
+          <w:numId w:val="47"/>
+        </w:numPr>
+        <w:bidi w:val="0"/>
+        <w:rPr>
+          <w:sz w:val="28"/>
+          <w:szCs w:val="28"/>
+        </w:rPr>
+      </w:pPr>
+      <w:proofErr w:type="spellStart"/>
+      <w:r>
+        <w:rPr>
+          <w:sz w:val="28"/>
+          <w:szCs w:val="28"/>
+        </w:rPr>
+        <w:t>normalize_audio</w:t>
+      </w:r>
+      <w:proofErr w:type="spellEnd"/>
+      <w:r>
+        <w:rPr>
+          <w:sz w:val="28"/>
+          <w:szCs w:val="28"/>
+        </w:rPr>
+        <w:t xml:space="preserve">: </w:t>
+      </w:r>
+      <w:r>
+        <w:rPr>
+          <w:sz w:val="28"/>
+          <w:szCs w:val="28"/>
+        </w:rPr>
+        <w:t>Normalizes the amplitude of an audio signal to a range between -1 and 1.</w:t>
+      </w:r>
+    </w:p>
+    <w:p>
+      <w:pPr>
+        <w:pStyle w:val="a9"/>
+        <w:numPr>
+          <w:ilvl w:val="0"/>
+          <w:numId w:val="47"/>
+        </w:numPr>
+        <w:bidi w:val="0"/>
+        <w:rPr>
+          <w:sz w:val="28"/>
+          <w:szCs w:val="28"/>
+        </w:rPr>
+      </w:pPr>
+      <w:proofErr w:type="spellStart"/>
+      <w:r>
+        <w:rPr>
+          <w:sz w:val="28"/>
+          <w:szCs w:val="28"/>
+        </w:rPr>
+        <w:t>align_audio</w:t>
+      </w:r>
+      <w:proofErr w:type="spellEnd"/>
+      <w:r>
+        <w:rPr>
+          <w:sz w:val="28"/>
+          <w:szCs w:val="28"/>
+        </w:rPr>
+        <w:t xml:space="preserve">: </w:t>
+      </w:r>
+      <w:r>
+        <w:rPr>
+          <w:sz w:val="28"/>
+          <w:szCs w:val="28"/>
+        </w:rPr>
+        <w:t>Aligns two audio signals to match their timing.</w:t>
+      </w:r>
+    </w:p>
+    <w:p>
+      <w:pPr>
+        <w:pStyle w:val="a9"/>
+        <w:numPr>
+          <w:ilvl w:val="0"/>
+          <w:numId w:val="47"/>
+        </w:numPr>
+        <w:bidi w:val="0"/>
+        <w:rPr>
+          <w:sz w:val="28"/>
+          <w:szCs w:val="28"/>
+        </w:rPr>
+      </w:pPr>
+      <w:proofErr w:type="spellStart"/>
+      <w:r>
+        <w:rPr>
+          <w:sz w:val="28"/>
+          <w:szCs w:val="28"/>
+        </w:rPr>
+        <w:t>compute_mfcc</w:t>
+      </w:r>
+      <w:proofErr w:type="spellEnd"/>
+      <w:r>
+        <w:rPr>
+          <w:sz w:val="28"/>
+          <w:szCs w:val="28"/>
+        </w:rPr>
+        <w:t xml:space="preserve">: </w:t>
+      </w:r>
+      <w:r>
+        <w:rPr>
+          <w:sz w:val="28"/>
+          <w:szCs w:val="28"/>
+        </w:rPr>
+        <w:t>Computes Mel-frequency cepstral coefficients (MFCCs) for an audio signal.</w:t>
+      </w:r>
+    </w:p>
+    <w:p>
+      <w:pPr>
+        <w:pStyle w:val="a9"/>
+        <w:numPr>
+          <w:ilvl w:val="0"/>
+          <w:numId w:val="47"/>
+        </w:numPr>
+        <w:bidi w:val="0"/>
+        <w:rPr>
+          <w:sz w:val="28"/>
+          <w:szCs w:val="28"/>
+        </w:rPr>
+      </w:pPr>
+      <w:proofErr w:type="spellStart"/>
+      <w:r>
+        <w:rPr>
+          <w:sz w:val="28"/>
+          <w:szCs w:val="28"/>
+        </w:rPr>
+        <w:lastRenderedPageBreak/>
+        <w:t>dtw_distance</w:t>
+      </w:r>
+      <w:proofErr w:type="spellEnd"/>
+      <w:r>
+        <w:rPr>
+          <w:sz w:val="28"/>
+          <w:szCs w:val="28"/>
+        </w:rPr>
+        <w:t xml:space="preserve">: </w:t>
+      </w:r>
+      <w:r>
+        <w:rPr>
+          <w:sz w:val="28"/>
+          <w:szCs w:val="28"/>
+        </w:rPr>
+        <w:t>Calculates the dynamic time warping (DTW) distance between two MFCC arrays.</w:t>
+      </w:r>
+    </w:p>
+    <w:p>
+      <w:pPr>
+        <w:pStyle w:val="a9"/>
+        <w:numPr>
+          <w:ilvl w:val="0"/>
+          <w:numId w:val="47"/>
+        </w:numPr>
+        <w:bidi w:val="0"/>
+        <w:rPr>
+          <w:sz w:val="28"/>
+          <w:szCs w:val="28"/>
+        </w:rPr>
+      </w:pPr>
+      <w:proofErr w:type="spellStart"/>
+      <w:r>
+        <w:rPr>
+          <w:sz w:val="28"/>
+          <w:szCs w:val="28"/>
+        </w:rPr>
+        <w:t>extract_taamim</w:t>
+      </w:r>
+      <w:proofErr w:type="spellEnd"/>
+      <w:r>
+        <w:rPr>
+          <w:sz w:val="28"/>
+          <w:szCs w:val="28"/>
+        </w:rPr>
+        <w:t xml:space="preserve">: </w:t>
+      </w:r>
+      <w:r>
+        <w:rPr>
+          <w:sz w:val="28"/>
+          <w:szCs w:val="28"/>
+        </w:rPr>
+        <w:t xml:space="preserve">Extracts the </w:t>
+      </w:r>
+      <w:proofErr w:type="spellStart"/>
+      <w:r>
+        <w:rPr>
+          <w:sz w:val="28"/>
+          <w:szCs w:val="28"/>
+        </w:rPr>
+        <w:t>taamim</w:t>
+      </w:r>
+      <w:proofErr w:type="spellEnd"/>
+      <w:r>
+        <w:rPr>
+          <w:sz w:val="28"/>
+          <w:szCs w:val="28"/>
+        </w:rPr>
+        <w:t xml:space="preserve"> (cantillation marks) from a given Hebrew text.</w:t>
+      </w:r>
+    </w:p>
+    <w:p>
+      <w:pPr>
+        <w:pStyle w:val="a9"/>
+        <w:numPr>
+          <w:ilvl w:val="0"/>
+          <w:numId w:val="47"/>
+        </w:numPr>
+        <w:bidi w:val="0"/>
+        <w:rPr>
+          <w:sz w:val="28"/>
+          <w:szCs w:val="28"/>
+        </w:rPr>
+      </w:pPr>
+      <w:proofErr w:type="spellStart"/>
+      <w:r>
+        <w:rPr>
+          <w:sz w:val="28"/>
+          <w:szCs w:val="28"/>
+        </w:rPr>
+        <w:t>compare_taamim</w:t>
+      </w:r>
+      <w:proofErr w:type="spellEnd"/>
+      <w:r>
+        <w:rPr>
+          <w:sz w:val="28"/>
+          <w:szCs w:val="28"/>
+        </w:rPr>
+        <w:t xml:space="preserve">: </w:t>
+      </w:r>
+      <w:r>
+        <w:rPr>
+          <w:sz w:val="28"/>
+          <w:szCs w:val="28"/>
+        </w:rPr>
+        <w:t xml:space="preserve">Calculates a similarity score between two lists of </w:t>
+      </w:r>
+      <w:proofErr w:type="spellStart"/>
+      <w:r>
+        <w:rPr>
+          <w:sz w:val="28"/>
+          <w:szCs w:val="28"/>
+        </w:rPr>
+        <w:t>taamim</w:t>
+      </w:r>
+      <w:proofErr w:type="spellEnd"/>
+      <w:r>
+        <w:rPr>
+          <w:sz w:val="28"/>
+          <w:szCs w:val="28"/>
+        </w:rPr>
+        <w:t>.</w:t>
+      </w:r>
+    </w:p>
+    <w:p>
+      <w:pPr>
+        <w:pStyle w:val="a9"/>
+        <w:numPr>
+          <w:ilvl w:val="0"/>
+          <w:numId w:val="47"/>
+        </w:numPr>
+        <w:bidi w:val="0"/>
+        <w:rPr>
+          <w:sz w:val="28"/>
+          <w:szCs w:val="28"/>
+        </w:rPr>
+      </w:pPr>
+      <w:proofErr w:type="spellStart"/>
+      <w:r>
+        <w:rPr>
+          <w:sz w:val="28"/>
+          <w:szCs w:val="28"/>
+        </w:rPr>
+        <w:t>process_recordings</w:t>
+      </w:r>
+      <w:proofErr w:type="spellEnd"/>
+      <w:r>
+        <w:rPr>
+          <w:sz w:val="28"/>
+          <w:szCs w:val="28"/>
+        </w:rPr>
+        <w:t>:</w:t>
+      </w:r>
+      <w:r>
+        <w:rPr>
+          <w:sz w:val="28"/>
+          <w:szCs w:val="28"/>
+        </w:rPr>
+        <w:t xml:space="preserve"> Processes two audio recordings to compare pitch, transcription, and </w:t>
+      </w:r>
+      <w:proofErr w:type="spellStart"/>
+      <w:r>
+        <w:rPr>
+          <w:sz w:val="28"/>
+          <w:szCs w:val="28"/>
+        </w:rPr>
+        <w:t>taamim</w:t>
+      </w:r>
+      <w:proofErr w:type="spellEnd"/>
+      <w:r>
+        <w:rPr>
+          <w:sz w:val="28"/>
+          <w:szCs w:val="28"/>
+        </w:rPr>
+        <w:t>, providing feedback.</w:t>
+      </w:r>
+    </w:p>
+    <w:p>
+      <w:pPr>
+        <w:bidi w:val="0"/>
+        <w:rPr>
+          <w:sz w:val="28"/>
+          <w:szCs w:val="28"/>
+        </w:rPr>
+      </w:pPr>
+    </w:p>
+    <w:p>
+      <w:pPr>
+        <w:bidi w:val="0"/>
+        <w:rPr>
+          <w:b/>
+          <w:bCs/>
+          <w:sz w:val="28"/>
+          <w:szCs w:val="28"/>
+        </w:rPr>
+      </w:pPr>
+      <w:r>
+        <w:rPr>
+          <w:b/>
+          <w:bCs/>
+          <w:sz w:val="28"/>
+          <w:szCs w:val="28"/>
+        </w:rPr>
         <w:t>Class Controller</w:t>
       </w:r>
       <w:r>
@@ -25511,7 +23230,6 @@
           <w:sz w:val="28"/>
           <w:szCs w:val="28"/>
         </w:rPr>
-        <w:lastRenderedPageBreak/>
         <w:t>Join_class</w:t>
       </w:r>
       <w:proofErr w:type="spellEnd"/>
@@ -25758,6 +23476,7 @@
           <w:sz w:val="28"/>
           <w:szCs w:val="28"/>
         </w:rPr>
+        <w:lastRenderedPageBreak/>
         <w:t>Post-condition:</w:t>
       </w:r>
     </w:p>
@@ -26101,7 +23820,6 @@
           <w:sz w:val="28"/>
           <w:szCs w:val="28"/>
         </w:rPr>
-        <w:lastRenderedPageBreak/>
         <w:t>the sender of the request it’s the teacher</w:t>
       </w:r>
     </w:p>
@@ -26385,6 +24103,7 @@
           <w:sz w:val="28"/>
           <w:szCs w:val="28"/>
         </w:rPr>
+        <w:lastRenderedPageBreak/>
         <w:t>add_notification</w:t>
       </w:r>
       <w:proofErr w:type="spellEnd"/>
@@ -26732,7 +24451,6 @@
           <w:sz w:val="28"/>
           <w:szCs w:val="28"/>
         </w:rPr>
-        <w:lastRenderedPageBreak/>
         <w:t xml:space="preserve">No need to specify the create, get, update, </w:t>
       </w:r>
       <w:r>
@@ -27029,6 +24747,7 @@
           <w:sz w:val="28"/>
           <w:szCs w:val="28"/>
         </w:rPr>
+        <w:lastRenderedPageBreak/>
         <w:t>Pre-condition:</w:t>
       </w:r>
     </w:p>
@@ -28406,7 +26125,7 @@
           <w:u w:val="single"/>
         </w:rPr>
         <w:drawing>
-          <wp:anchor distT="0" distB="0" distL="114300" distR="114300" simplePos="0" relativeHeight="251702272" behindDoc="1" locked="0" layoutInCell="1" allowOverlap="1" wp14:anchorId="19AD4576" wp14:editId="4AA75CC6">
+          <wp:anchor distT="0" distB="0" distL="114300" distR="114300" simplePos="0" relativeHeight="251702272" behindDoc="1" locked="0" layoutInCell="1" allowOverlap="1" wp14:anchorId="19AD4576" wp14:editId="03DE6023">
             <wp:simplePos x="0" y="0"/>
             <wp:positionH relativeFrom="margin">
               <wp:posOffset>-971550</wp:posOffset>
@@ -28489,7 +26208,7 @@
           <w:u w:val="single"/>
         </w:rPr>
         <w:drawing>
-          <wp:anchor distT="0" distB="0" distL="114300" distR="114300" simplePos="0" relativeHeight="251703296" behindDoc="1" locked="0" layoutInCell="1" allowOverlap="1" wp14:anchorId="6EF0D6AA" wp14:editId="1932BDC8">
+          <wp:anchor distT="0" distB="0" distL="114300" distR="114300" simplePos="0" relativeHeight="251703296" behindDoc="1" locked="0" layoutInCell="1" allowOverlap="1" wp14:anchorId="6EF0D6AA" wp14:editId="5D14D93A">
             <wp:simplePos x="0" y="0"/>
             <wp:positionH relativeFrom="margin">
               <wp:posOffset>2638425</wp:posOffset>
@@ -28619,7 +26338,7 @@
         </w:rPr>
         <w:lastRenderedPageBreak/>
         <w:drawing>
-          <wp:anchor distT="0" distB="0" distL="114300" distR="114300" simplePos="0" relativeHeight="251704320" behindDoc="0" locked="0" layoutInCell="1" allowOverlap="1" wp14:anchorId="01578B55" wp14:editId="6E60F8B9">
+          <wp:anchor distT="0" distB="0" distL="114300" distR="114300" simplePos="0" relativeHeight="251704320" behindDoc="0" locked="0" layoutInCell="1" allowOverlap="1" wp14:anchorId="01578B55" wp14:editId="0A7C494E">
             <wp:simplePos x="0" y="0"/>
             <wp:positionH relativeFrom="column">
               <wp:posOffset>-1066800</wp:posOffset>
@@ -28699,7 +26418,7 @@
           <w:szCs w:val="28"/>
         </w:rPr>
         <w:drawing>
-          <wp:anchor distT="0" distB="0" distL="114300" distR="114300" simplePos="0" relativeHeight="251705344" behindDoc="0" locked="0" layoutInCell="1" allowOverlap="1" wp14:anchorId="7C4D5B7D" wp14:editId="189D876C">
+          <wp:anchor distT="0" distB="0" distL="114300" distR="114300" simplePos="0" relativeHeight="251705344" behindDoc="0" locked="0" layoutInCell="1" allowOverlap="1" wp14:anchorId="7C4D5B7D" wp14:editId="785C5D82">
             <wp:simplePos x="0" y="0"/>
             <wp:positionH relativeFrom="page">
               <wp:posOffset>3780790</wp:posOffset>
@@ -28896,7 +26615,7 @@
           <w:u w:val="single"/>
         </w:rPr>
         <w:drawing>
-          <wp:anchor distT="0" distB="0" distL="114300" distR="114300" simplePos="0" relativeHeight="251706368" behindDoc="0" locked="0" layoutInCell="1" allowOverlap="1" wp14:anchorId="7F60B504" wp14:editId="4653D19E">
+          <wp:anchor distT="0" distB="0" distL="114300" distR="114300" simplePos="0" relativeHeight="251706368" behindDoc="0" locked="0" layoutInCell="1" allowOverlap="1" wp14:anchorId="7F60B504" wp14:editId="5672420A">
             <wp:simplePos x="0" y="0"/>
             <wp:positionH relativeFrom="column">
               <wp:posOffset>2619375</wp:posOffset>
@@ -28979,7 +26698,7 @@
           <w:u w:val="single"/>
         </w:rPr>
         <w:drawing>
-          <wp:anchor distT="0" distB="0" distL="114300" distR="114300" simplePos="0" relativeHeight="251707392" behindDoc="0" locked="0" layoutInCell="1" allowOverlap="1" wp14:anchorId="015F379C" wp14:editId="795B803E">
+          <wp:anchor distT="0" distB="0" distL="114300" distR="114300" simplePos="0" relativeHeight="251707392" behindDoc="0" locked="0" layoutInCell="1" allowOverlap="1" wp14:anchorId="015F379C" wp14:editId="36578411">
             <wp:simplePos x="0" y="0"/>
             <wp:positionH relativeFrom="page">
               <wp:align>left</wp:align>
@@ -29461,7 +27180,7 @@
         </w:rPr>
         <w:lastRenderedPageBreak/>
         <w:drawing>
-          <wp:anchor distT="0" distB="0" distL="114300" distR="114300" simplePos="0" relativeHeight="251713536" behindDoc="0" locked="0" layoutInCell="1" allowOverlap="1" wp14:anchorId="4344310D" wp14:editId="75EF534C">
+          <wp:anchor distT="0" distB="0" distL="114300" distR="114300" simplePos="0" relativeHeight="251713536" behindDoc="0" locked="0" layoutInCell="1" allowOverlap="1" wp14:anchorId="4344310D" wp14:editId="02D1668B">
             <wp:simplePos x="0" y="0"/>
             <wp:positionH relativeFrom="column">
               <wp:posOffset>-918210</wp:posOffset>
@@ -29566,7 +27285,7 @@
           <w:u w:val="single"/>
         </w:rPr>
         <w:drawing>
-          <wp:anchor distT="0" distB="0" distL="114300" distR="114300" simplePos="0" relativeHeight="251714560" behindDoc="0" locked="0" layoutInCell="1" allowOverlap="1" wp14:anchorId="0B9AF0F6" wp14:editId="1B10FE0F">
+          <wp:anchor distT="0" distB="0" distL="114300" distR="114300" simplePos="0" relativeHeight="251714560" behindDoc="0" locked="0" layoutInCell="1" allowOverlap="1" wp14:anchorId="0B9AF0F6" wp14:editId="5397D4F4">
             <wp:simplePos x="0" y="0"/>
             <wp:positionH relativeFrom="column">
               <wp:posOffset>2813050</wp:posOffset>
@@ -31725,6 +29444,119 @@
     </w:lvl>
   </w:abstractNum>
   <w:abstractNum w:abstractNumId="1" w15:restartNumberingAfterBreak="0">
+    <w:nsid w:val="002D6E3A"/>
+    <w:multiLevelType w:val="hybridMultilevel"/>
+    <w:tmpl w:val="F68844E4"/>
+    <w:lvl w:ilvl="0" w:tplc="04090001">
+      <w:start w:val="1"/>
+      <w:numFmt w:val="bullet"/>
+      <w:lvlText w:val=""/>
+      <w:lvlJc w:val="left"/>
+      <w:pPr>
+        <w:ind w:left="720" w:hanging="360"/>
+      </w:pPr>
+      <w:rPr>
+        <w:rFonts w:ascii="Symbol" w:hAnsi="Symbol" w:hint="default"/>
+      </w:rPr>
+    </w:lvl>
+    <w:lvl w:ilvl="1" w:tplc="04090003" w:tentative="1">
+      <w:start w:val="1"/>
+      <w:numFmt w:val="bullet"/>
+      <w:lvlText w:val="o"/>
+      <w:lvlJc w:val="left"/>
+      <w:pPr>
+        <w:ind w:left="1440" w:hanging="360"/>
+      </w:pPr>
+      <w:rPr>
+        <w:rFonts w:ascii="Courier New" w:hAnsi="Courier New" w:cs="Courier New" w:hint="default"/>
+      </w:rPr>
+    </w:lvl>
+    <w:lvl w:ilvl="2" w:tplc="04090005" w:tentative="1">
+      <w:start w:val="1"/>
+      <w:numFmt w:val="bullet"/>
+      <w:lvlText w:val=""/>
+      <w:lvlJc w:val="left"/>
+      <w:pPr>
+        <w:ind w:left="2160" w:hanging="360"/>
+      </w:pPr>
+      <w:rPr>
+        <w:rFonts w:ascii="Wingdings" w:hAnsi="Wingdings" w:hint="default"/>
+      </w:rPr>
+    </w:lvl>
+    <w:lvl w:ilvl="3" w:tplc="04090001" w:tentative="1">
+      <w:start w:val="1"/>
+      <w:numFmt w:val="bullet"/>
+      <w:lvlText w:val=""/>
+      <w:lvlJc w:val="left"/>
+      <w:pPr>
+        <w:ind w:left="2880" w:hanging="360"/>
+      </w:pPr>
+      <w:rPr>
+        <w:rFonts w:ascii="Symbol" w:hAnsi="Symbol" w:hint="default"/>
+      </w:rPr>
+    </w:lvl>
+    <w:lvl w:ilvl="4" w:tplc="04090003" w:tentative="1">
+      <w:start w:val="1"/>
+      <w:numFmt w:val="bullet"/>
+      <w:lvlText w:val="o"/>
+      <w:lvlJc w:val="left"/>
+      <w:pPr>
+        <w:ind w:left="3600" w:hanging="360"/>
+      </w:pPr>
+      <w:rPr>
+        <w:rFonts w:ascii="Courier New" w:hAnsi="Courier New" w:cs="Courier New" w:hint="default"/>
+      </w:rPr>
+    </w:lvl>
+    <w:lvl w:ilvl="5" w:tplc="04090005" w:tentative="1">
+      <w:start w:val="1"/>
+      <w:numFmt w:val="bullet"/>
+      <w:lvlText w:val=""/>
+      <w:lvlJc w:val="left"/>
+      <w:pPr>
+        <w:ind w:left="4320" w:hanging="360"/>
+      </w:pPr>
+      <w:rPr>
+        <w:rFonts w:ascii="Wingdings" w:hAnsi="Wingdings" w:hint="default"/>
+      </w:rPr>
+    </w:lvl>
+    <w:lvl w:ilvl="6" w:tplc="04090001" w:tentative="1">
+      <w:start w:val="1"/>
+      <w:numFmt w:val="bullet"/>
+      <w:lvlText w:val=""/>
+      <w:lvlJc w:val="left"/>
+      <w:pPr>
+        <w:ind w:left="5040" w:hanging="360"/>
+      </w:pPr>
+      <w:rPr>
+        <w:rFonts w:ascii="Symbol" w:hAnsi="Symbol" w:hint="default"/>
+      </w:rPr>
+    </w:lvl>
+    <w:lvl w:ilvl="7" w:tplc="04090003" w:tentative="1">
+      <w:start w:val="1"/>
+      <w:numFmt w:val="bullet"/>
+      <w:lvlText w:val="o"/>
+      <w:lvlJc w:val="left"/>
+      <w:pPr>
+        <w:ind w:left="5760" w:hanging="360"/>
+      </w:pPr>
+      <w:rPr>
+        <w:rFonts w:ascii="Courier New" w:hAnsi="Courier New" w:cs="Courier New" w:hint="default"/>
+      </w:rPr>
+    </w:lvl>
+    <w:lvl w:ilvl="8" w:tplc="04090005" w:tentative="1">
+      <w:start w:val="1"/>
+      <w:numFmt w:val="bullet"/>
+      <w:lvlText w:val=""/>
+      <w:lvlJc w:val="left"/>
+      <w:pPr>
+        <w:ind w:left="6480" w:hanging="360"/>
+      </w:pPr>
+      <w:rPr>
+        <w:rFonts w:ascii="Wingdings" w:hAnsi="Wingdings" w:hint="default"/>
+      </w:rPr>
+    </w:lvl>
+  </w:abstractNum>
+  <w:abstractNum w:abstractNumId="2" w15:restartNumberingAfterBreak="0">
     <w:nsid w:val="02482FD9"/>
     <w:multiLevelType w:val="hybridMultilevel"/>
     <w:tmpl w:val="281C30D2"/>
@@ -31837,7 +29669,7 @@
       </w:rPr>
     </w:lvl>
   </w:abstractNum>
-  <w:abstractNum w:abstractNumId="2" w15:restartNumberingAfterBreak="0">
+  <w:abstractNum w:abstractNumId="3" w15:restartNumberingAfterBreak="0">
     <w:nsid w:val="08C2274E"/>
     <w:multiLevelType w:val="multilevel"/>
     <w:tmpl w:val="1716229E"/>
@@ -31950,7 +29782,7 @@
       </w:pPr>
     </w:lvl>
   </w:abstractNum>
-  <w:abstractNum w:abstractNumId="3" w15:restartNumberingAfterBreak="0">
+  <w:abstractNum w:abstractNumId="4" w15:restartNumberingAfterBreak="0">
     <w:nsid w:val="09EF4C9E"/>
     <w:multiLevelType w:val="multilevel"/>
     <w:tmpl w:val="A62C96B2"/>
@@ -32078,7 +29910,7 @@
       </w:rPr>
     </w:lvl>
   </w:abstractNum>
-  <w:abstractNum w:abstractNumId="4" w15:restartNumberingAfterBreak="0">
+  <w:abstractNum w:abstractNumId="5" w15:restartNumberingAfterBreak="0">
     <w:nsid w:val="0A477192"/>
     <w:multiLevelType w:val="hybridMultilevel"/>
     <w:tmpl w:val="A404CA30"/>
@@ -32188,7 +30020,7 @@
       </w:rPr>
     </w:lvl>
   </w:abstractNum>
-  <w:abstractNum w:abstractNumId="5" w15:restartNumberingAfterBreak="0">
+  <w:abstractNum w:abstractNumId="6" w15:restartNumberingAfterBreak="0">
     <w:nsid w:val="0F1707BD"/>
     <w:multiLevelType w:val="multilevel"/>
     <w:tmpl w:val="1198561E"/>
@@ -32337,7 +30169,7 @@
       </w:rPr>
     </w:lvl>
   </w:abstractNum>
-  <w:abstractNum w:abstractNumId="6" w15:restartNumberingAfterBreak="0">
+  <w:abstractNum w:abstractNumId="7" w15:restartNumberingAfterBreak="0">
     <w:nsid w:val="113024C5"/>
     <w:multiLevelType w:val="multilevel"/>
     <w:tmpl w:val="8BEC3D5E"/>
@@ -32486,7 +30318,7 @@
       </w:rPr>
     </w:lvl>
   </w:abstractNum>
-  <w:abstractNum w:abstractNumId="7" w15:restartNumberingAfterBreak="0">
+  <w:abstractNum w:abstractNumId="8" w15:restartNumberingAfterBreak="0">
     <w:nsid w:val="14AA7285"/>
     <w:multiLevelType w:val="hybridMultilevel"/>
     <w:tmpl w:val="B85C3B2E"/>
@@ -32599,7 +30431,7 @@
       </w:rPr>
     </w:lvl>
   </w:abstractNum>
-  <w:abstractNum w:abstractNumId="8" w15:restartNumberingAfterBreak="0">
+  <w:abstractNum w:abstractNumId="9" w15:restartNumberingAfterBreak="0">
     <w:nsid w:val="14CE4ACF"/>
     <w:multiLevelType w:val="hybridMultilevel"/>
     <w:tmpl w:val="D0DAF224"/>
@@ -32688,7 +30520,7 @@
       </w:pPr>
     </w:lvl>
   </w:abstractNum>
-  <w:abstractNum w:abstractNumId="9" w15:restartNumberingAfterBreak="0">
+  <w:abstractNum w:abstractNumId="10" w15:restartNumberingAfterBreak="0">
     <w:nsid w:val="15B44F9A"/>
     <w:multiLevelType w:val="multilevel"/>
     <w:tmpl w:val="0F22E294"/>
@@ -32837,7 +30669,7 @@
       </w:rPr>
     </w:lvl>
   </w:abstractNum>
-  <w:abstractNum w:abstractNumId="10" w15:restartNumberingAfterBreak="0">
+  <w:abstractNum w:abstractNumId="11" w15:restartNumberingAfterBreak="0">
     <w:nsid w:val="171A05E2"/>
     <w:multiLevelType w:val="multilevel"/>
     <w:tmpl w:val="BFEAFF00"/>
@@ -32954,7 +30786,7 @@
       </w:pPr>
     </w:lvl>
   </w:abstractNum>
-  <w:abstractNum w:abstractNumId="11" w15:restartNumberingAfterBreak="0">
+  <w:abstractNum w:abstractNumId="12" w15:restartNumberingAfterBreak="0">
     <w:nsid w:val="1C0E7A63"/>
     <w:multiLevelType w:val="multilevel"/>
     <w:tmpl w:val="04CEAB42"/>
@@ -33067,7 +30899,7 @@
       </w:pPr>
     </w:lvl>
   </w:abstractNum>
-  <w:abstractNum w:abstractNumId="12" w15:restartNumberingAfterBreak="0">
+  <w:abstractNum w:abstractNumId="13" w15:restartNumberingAfterBreak="0">
     <w:nsid w:val="1CCC7ABA"/>
     <w:multiLevelType w:val="multilevel"/>
     <w:tmpl w:val="EFB0D78A"/>
@@ -33180,7 +31012,7 @@
       </w:pPr>
     </w:lvl>
   </w:abstractNum>
-  <w:abstractNum w:abstractNumId="13" w15:restartNumberingAfterBreak="0">
+  <w:abstractNum w:abstractNumId="14" w15:restartNumberingAfterBreak="0">
     <w:nsid w:val="1F4021E0"/>
     <w:multiLevelType w:val="hybridMultilevel"/>
     <w:tmpl w:val="8D36DA84"/>
@@ -33293,7 +31125,7 @@
       </w:rPr>
     </w:lvl>
   </w:abstractNum>
-  <w:abstractNum w:abstractNumId="14" w15:restartNumberingAfterBreak="0">
+  <w:abstractNum w:abstractNumId="15" w15:restartNumberingAfterBreak="0">
     <w:nsid w:val="211B417B"/>
     <w:multiLevelType w:val="multilevel"/>
     <w:tmpl w:val="916677E4"/>
@@ -33442,7 +31274,7 @@
       </w:rPr>
     </w:lvl>
   </w:abstractNum>
-  <w:abstractNum w:abstractNumId="15" w15:restartNumberingAfterBreak="0">
+  <w:abstractNum w:abstractNumId="16" w15:restartNumberingAfterBreak="0">
     <w:nsid w:val="29A30273"/>
     <w:multiLevelType w:val="hybridMultilevel"/>
     <w:tmpl w:val="6566914C"/>
@@ -33555,7 +31387,7 @@
       </w:rPr>
     </w:lvl>
   </w:abstractNum>
-  <w:abstractNum w:abstractNumId="16" w15:restartNumberingAfterBreak="0">
+  <w:abstractNum w:abstractNumId="17" w15:restartNumberingAfterBreak="0">
     <w:nsid w:val="2CE334BD"/>
     <w:multiLevelType w:val="hybridMultilevel"/>
     <w:tmpl w:val="D8363C84"/>
@@ -33641,7 +31473,7 @@
       </w:pPr>
     </w:lvl>
   </w:abstractNum>
-  <w:abstractNum w:abstractNumId="17" w15:restartNumberingAfterBreak="0">
+  <w:abstractNum w:abstractNumId="18" w15:restartNumberingAfterBreak="0">
     <w:nsid w:val="2FF057F7"/>
     <w:multiLevelType w:val="multilevel"/>
     <w:tmpl w:val="22D2497A"/>
@@ -33774,7 +31606,7 @@
       </w:rPr>
     </w:lvl>
   </w:abstractNum>
-  <w:abstractNum w:abstractNumId="18" w15:restartNumberingAfterBreak="0">
+  <w:abstractNum w:abstractNumId="19" w15:restartNumberingAfterBreak="0">
     <w:nsid w:val="310970AB"/>
     <w:multiLevelType w:val="multilevel"/>
     <w:tmpl w:val="448E5F48"/>
@@ -33887,7 +31719,7 @@
       </w:pPr>
     </w:lvl>
   </w:abstractNum>
-  <w:abstractNum w:abstractNumId="19" w15:restartNumberingAfterBreak="0">
+  <w:abstractNum w:abstractNumId="20" w15:restartNumberingAfterBreak="0">
     <w:nsid w:val="319F658F"/>
     <w:multiLevelType w:val="multilevel"/>
     <w:tmpl w:val="E79265F2"/>
@@ -34036,7 +31868,7 @@
       </w:rPr>
     </w:lvl>
   </w:abstractNum>
-  <w:abstractNum w:abstractNumId="20" w15:restartNumberingAfterBreak="0">
+  <w:abstractNum w:abstractNumId="21" w15:restartNumberingAfterBreak="0">
     <w:nsid w:val="33005376"/>
     <w:multiLevelType w:val="multilevel"/>
     <w:tmpl w:val="22D2497A"/>
@@ -34169,7 +32001,7 @@
       </w:rPr>
     </w:lvl>
   </w:abstractNum>
-  <w:abstractNum w:abstractNumId="21" w15:restartNumberingAfterBreak="0">
+  <w:abstractNum w:abstractNumId="22" w15:restartNumberingAfterBreak="0">
     <w:nsid w:val="36841FA5"/>
     <w:multiLevelType w:val="multilevel"/>
     <w:tmpl w:val="81761DDA"/>
@@ -34286,7 +32118,7 @@
       </w:pPr>
     </w:lvl>
   </w:abstractNum>
-  <w:abstractNum w:abstractNumId="22" w15:restartNumberingAfterBreak="0">
+  <w:abstractNum w:abstractNumId="23" w15:restartNumberingAfterBreak="0">
     <w:nsid w:val="39941ECD"/>
     <w:multiLevelType w:val="hybridMultilevel"/>
     <w:tmpl w:val="0DF00DEC"/>
@@ -34372,7 +32204,7 @@
       </w:pPr>
     </w:lvl>
   </w:abstractNum>
-  <w:abstractNum w:abstractNumId="23" w15:restartNumberingAfterBreak="0">
+  <w:abstractNum w:abstractNumId="24" w15:restartNumberingAfterBreak="0">
     <w:nsid w:val="39B62B44"/>
     <w:multiLevelType w:val="hybridMultilevel"/>
     <w:tmpl w:val="020272DA"/>
@@ -34458,7 +32290,7 @@
       </w:pPr>
     </w:lvl>
   </w:abstractNum>
-  <w:abstractNum w:abstractNumId="24" w15:restartNumberingAfterBreak="0">
+  <w:abstractNum w:abstractNumId="25" w15:restartNumberingAfterBreak="0">
     <w:nsid w:val="3E9F0947"/>
     <w:multiLevelType w:val="hybridMultilevel"/>
     <w:tmpl w:val="29EA772A"/>
@@ -34571,7 +32403,7 @@
       </w:rPr>
     </w:lvl>
   </w:abstractNum>
-  <w:abstractNum w:abstractNumId="25" w15:restartNumberingAfterBreak="0">
+  <w:abstractNum w:abstractNumId="26" w15:restartNumberingAfterBreak="0">
     <w:nsid w:val="3FFD2128"/>
     <w:multiLevelType w:val="multilevel"/>
     <w:tmpl w:val="7C7C14E8"/>
@@ -34720,7 +32552,7 @@
       </w:rPr>
     </w:lvl>
   </w:abstractNum>
-  <w:abstractNum w:abstractNumId="26" w15:restartNumberingAfterBreak="0">
+  <w:abstractNum w:abstractNumId="27" w15:restartNumberingAfterBreak="0">
     <w:nsid w:val="41EF34A4"/>
     <w:multiLevelType w:val="multilevel"/>
     <w:tmpl w:val="8D2068BC"/>
@@ -34869,7 +32701,7 @@
       </w:rPr>
     </w:lvl>
   </w:abstractNum>
-  <w:abstractNum w:abstractNumId="27" w15:restartNumberingAfterBreak="0">
+  <w:abstractNum w:abstractNumId="28" w15:restartNumberingAfterBreak="0">
     <w:nsid w:val="42882328"/>
     <w:multiLevelType w:val="multilevel"/>
     <w:tmpl w:val="E9B67AB2"/>
@@ -35018,7 +32850,7 @@
       </w:rPr>
     </w:lvl>
   </w:abstractNum>
-  <w:abstractNum w:abstractNumId="28" w15:restartNumberingAfterBreak="0">
+  <w:abstractNum w:abstractNumId="29" w15:restartNumberingAfterBreak="0">
     <w:nsid w:val="46C53392"/>
     <w:multiLevelType w:val="multilevel"/>
     <w:tmpl w:val="5F3E68C8"/>
@@ -35131,7 +32963,7 @@
       </w:pPr>
     </w:lvl>
   </w:abstractNum>
-  <w:abstractNum w:abstractNumId="29" w15:restartNumberingAfterBreak="0">
+  <w:abstractNum w:abstractNumId="30" w15:restartNumberingAfterBreak="0">
     <w:nsid w:val="4B7756A2"/>
     <w:multiLevelType w:val="multilevel"/>
     <w:tmpl w:val="7B866A5E"/>
@@ -35280,7 +33112,7 @@
       </w:rPr>
     </w:lvl>
   </w:abstractNum>
-  <w:abstractNum w:abstractNumId="30" w15:restartNumberingAfterBreak="0">
+  <w:abstractNum w:abstractNumId="31" w15:restartNumberingAfterBreak="0">
     <w:nsid w:val="52B06330"/>
     <w:multiLevelType w:val="hybridMultilevel"/>
     <w:tmpl w:val="E07CB594"/>
@@ -35393,7 +33225,7 @@
       </w:rPr>
     </w:lvl>
   </w:abstractNum>
-  <w:abstractNum w:abstractNumId="31" w15:restartNumberingAfterBreak="0">
+  <w:abstractNum w:abstractNumId="32" w15:restartNumberingAfterBreak="0">
     <w:nsid w:val="5A6B7343"/>
     <w:multiLevelType w:val="hybridMultilevel"/>
     <w:tmpl w:val="E1AE855C"/>
@@ -35503,7 +33335,7 @@
       </w:rPr>
     </w:lvl>
   </w:abstractNum>
-  <w:abstractNum w:abstractNumId="32" w15:restartNumberingAfterBreak="0">
+  <w:abstractNum w:abstractNumId="33" w15:restartNumberingAfterBreak="0">
     <w:nsid w:val="60F27EC1"/>
     <w:multiLevelType w:val="multilevel"/>
     <w:tmpl w:val="32BCE6FC"/>
@@ -35652,7 +33484,7 @@
       </w:rPr>
     </w:lvl>
   </w:abstractNum>
-  <w:abstractNum w:abstractNumId="33" w15:restartNumberingAfterBreak="0">
+  <w:abstractNum w:abstractNumId="34" w15:restartNumberingAfterBreak="0">
     <w:nsid w:val="644501ED"/>
     <w:multiLevelType w:val="multilevel"/>
     <w:tmpl w:val="2FAAFE8A"/>
@@ -35801,7 +33633,7 @@
       </w:rPr>
     </w:lvl>
   </w:abstractNum>
-  <w:abstractNum w:abstractNumId="34" w15:restartNumberingAfterBreak="0">
+  <w:abstractNum w:abstractNumId="35" w15:restartNumberingAfterBreak="0">
     <w:nsid w:val="67A279F1"/>
     <w:multiLevelType w:val="hybridMultilevel"/>
     <w:tmpl w:val="29FE6F9C"/>
@@ -35914,7 +33746,7 @@
       </w:rPr>
     </w:lvl>
   </w:abstractNum>
-  <w:abstractNum w:abstractNumId="35" w15:restartNumberingAfterBreak="0">
+  <w:abstractNum w:abstractNumId="36" w15:restartNumberingAfterBreak="0">
     <w:nsid w:val="6A7150AB"/>
     <w:multiLevelType w:val="multilevel"/>
     <w:tmpl w:val="B58898CA"/>
@@ -36049,7 +33881,7 @@
       </w:rPr>
     </w:lvl>
   </w:abstractNum>
-  <w:abstractNum w:abstractNumId="36" w15:restartNumberingAfterBreak="0">
+  <w:abstractNum w:abstractNumId="37" w15:restartNumberingAfterBreak="0">
     <w:nsid w:val="6B207106"/>
     <w:multiLevelType w:val="multilevel"/>
     <w:tmpl w:val="7EEC8A42"/>
@@ -36182,7 +34014,7 @@
       </w:rPr>
     </w:lvl>
   </w:abstractNum>
-  <w:abstractNum w:abstractNumId="37" w15:restartNumberingAfterBreak="0">
+  <w:abstractNum w:abstractNumId="38" w15:restartNumberingAfterBreak="0">
     <w:nsid w:val="6BE20CA0"/>
     <w:multiLevelType w:val="multilevel"/>
     <w:tmpl w:val="22A0A6C6"/>
@@ -36331,7 +34163,7 @@
       </w:rPr>
     </w:lvl>
   </w:abstractNum>
-  <w:abstractNum w:abstractNumId="38" w15:restartNumberingAfterBreak="0">
+  <w:abstractNum w:abstractNumId="39" w15:restartNumberingAfterBreak="0">
     <w:nsid w:val="70596622"/>
     <w:multiLevelType w:val="hybridMultilevel"/>
     <w:tmpl w:val="043CBF9E"/>
@@ -36444,7 +34276,7 @@
       </w:rPr>
     </w:lvl>
   </w:abstractNum>
-  <w:abstractNum w:abstractNumId="39" w15:restartNumberingAfterBreak="0">
+  <w:abstractNum w:abstractNumId="40" w15:restartNumberingAfterBreak="0">
     <w:nsid w:val="71523372"/>
     <w:multiLevelType w:val="multilevel"/>
     <w:tmpl w:val="22D2497A"/>
@@ -36577,7 +34409,7 @@
       </w:rPr>
     </w:lvl>
   </w:abstractNum>
-  <w:abstractNum w:abstractNumId="40" w15:restartNumberingAfterBreak="0">
+  <w:abstractNum w:abstractNumId="41" w15:restartNumberingAfterBreak="0">
     <w:nsid w:val="739276F9"/>
     <w:multiLevelType w:val="hybridMultilevel"/>
     <w:tmpl w:val="D2D03308"/>
@@ -36663,7 +34495,7 @@
       </w:pPr>
     </w:lvl>
   </w:abstractNum>
-  <w:abstractNum w:abstractNumId="41" w15:restartNumberingAfterBreak="0">
+  <w:abstractNum w:abstractNumId="42" w15:restartNumberingAfterBreak="0">
     <w:nsid w:val="778F71E9"/>
     <w:multiLevelType w:val="multilevel"/>
     <w:tmpl w:val="6F6607DC"/>
@@ -36812,7 +34644,7 @@
       </w:rPr>
     </w:lvl>
   </w:abstractNum>
-  <w:abstractNum w:abstractNumId="42" w15:restartNumberingAfterBreak="0">
+  <w:abstractNum w:abstractNumId="43" w15:restartNumberingAfterBreak="0">
     <w:nsid w:val="7EFF4DED"/>
     <w:multiLevelType w:val="hybridMultilevel"/>
     <w:tmpl w:val="68D637DA"/>
@@ -36926,7 +34758,7 @@
     </w:lvl>
   </w:abstractNum>
   <w:num w:numId="1" w16cid:durableId="2010979259">
-    <w:abstractNumId w:val="10"/>
+    <w:abstractNumId w:val="11"/>
     <w:lvlOverride w:ilvl="0">
       <w:startOverride w:val="1"/>
     </w:lvlOverride>
@@ -36954,10 +34786,10 @@
     </w:lvlOverride>
   </w:num>
   <w:num w:numId="2" w16cid:durableId="565575937">
-    <w:abstractNumId w:val="24"/>
+    <w:abstractNumId w:val="25"/>
   </w:num>
   <w:num w:numId="3" w16cid:durableId="527370775">
-    <w:abstractNumId w:val="8"/>
+    <w:abstractNumId w:val="9"/>
     <w:lvlOverride w:ilvl="0">
       <w:startOverride w:val="1"/>
     </w:lvlOverride>
@@ -36987,10 +34819,10 @@
     </w:lvlOverride>
   </w:num>
   <w:num w:numId="4" w16cid:durableId="106244498">
-    <w:abstractNumId w:val="33"/>
+    <w:abstractNumId w:val="34"/>
   </w:num>
   <w:num w:numId="5" w16cid:durableId="73598759">
-    <w:abstractNumId w:val="12"/>
+    <w:abstractNumId w:val="13"/>
     <w:lvlOverride w:ilvl="0">
       <w:startOverride w:val="1"/>
     </w:lvlOverride>
@@ -37020,13 +34852,13 @@
     </w:lvlOverride>
   </w:num>
   <w:num w:numId="6" w16cid:durableId="883446991">
-    <w:abstractNumId w:val="6"/>
+    <w:abstractNumId w:val="7"/>
   </w:num>
   <w:num w:numId="7" w16cid:durableId="2007588544">
-    <w:abstractNumId w:val="25"/>
+    <w:abstractNumId w:val="26"/>
   </w:num>
   <w:num w:numId="8" w16cid:durableId="1810440094">
-    <w:abstractNumId w:val="18"/>
+    <w:abstractNumId w:val="19"/>
     <w:lvlOverride w:ilvl="0">
       <w:startOverride w:val="1"/>
     </w:lvlOverride>
@@ -37056,13 +34888,13 @@
     </w:lvlOverride>
   </w:num>
   <w:num w:numId="9" w16cid:durableId="2028361494">
-    <w:abstractNumId w:val="9"/>
+    <w:abstractNumId w:val="10"/>
   </w:num>
   <w:num w:numId="10" w16cid:durableId="1131828402">
-    <w:abstractNumId w:val="5"/>
+    <w:abstractNumId w:val="6"/>
   </w:num>
   <w:num w:numId="11" w16cid:durableId="1396011178">
-    <w:abstractNumId w:val="28"/>
+    <w:abstractNumId w:val="29"/>
     <w:lvlOverride w:ilvl="0">
       <w:startOverride w:val="1"/>
     </w:lvlOverride>
@@ -37092,10 +34924,10 @@
     </w:lvlOverride>
   </w:num>
   <w:num w:numId="12" w16cid:durableId="122770416">
-    <w:abstractNumId w:val="29"/>
+    <w:abstractNumId w:val="30"/>
   </w:num>
   <w:num w:numId="13" w16cid:durableId="1894272657">
-    <w:abstractNumId w:val="22"/>
+    <w:abstractNumId w:val="23"/>
     <w:lvlOverride w:ilvl="0">
       <w:startOverride w:val="1"/>
     </w:lvlOverride>
@@ -37155,7 +34987,7 @@
     </w:lvlOverride>
   </w:num>
   <w:num w:numId="15" w16cid:durableId="1569800019">
-    <w:abstractNumId w:val="40"/>
+    <w:abstractNumId w:val="41"/>
     <w:lvlOverride w:ilvl="0">
       <w:startOverride w:val="1"/>
     </w:lvlOverride>
@@ -37185,7 +35017,7 @@
     </w:lvlOverride>
   </w:num>
   <w:num w:numId="16" w16cid:durableId="1545828642">
-    <w:abstractNumId w:val="23"/>
+    <w:abstractNumId w:val="24"/>
     <w:lvlOverride w:ilvl="0">
       <w:startOverride w:val="1"/>
     </w:lvlOverride>
@@ -37215,10 +35047,10 @@
     </w:lvlOverride>
   </w:num>
   <w:num w:numId="17" w16cid:durableId="561062494">
-    <w:abstractNumId w:val="32"/>
+    <w:abstractNumId w:val="33"/>
   </w:num>
   <w:num w:numId="18" w16cid:durableId="194467040">
-    <w:abstractNumId w:val="2"/>
+    <w:abstractNumId w:val="3"/>
     <w:lvlOverride w:ilvl="0">
       <w:startOverride w:val="1"/>
     </w:lvlOverride>
@@ -37248,13 +35080,13 @@
     </w:lvlOverride>
   </w:num>
   <w:num w:numId="19" w16cid:durableId="484904295">
-    <w:abstractNumId w:val="19"/>
+    <w:abstractNumId w:val="20"/>
   </w:num>
   <w:num w:numId="20" w16cid:durableId="890921700">
-    <w:abstractNumId w:val="27"/>
+    <w:abstractNumId w:val="28"/>
   </w:num>
   <w:num w:numId="21" w16cid:durableId="137308449">
-    <w:abstractNumId w:val="11"/>
+    <w:abstractNumId w:val="12"/>
     <w:lvlOverride w:ilvl="0">
       <w:startOverride w:val="1"/>
     </w:lvlOverride>
@@ -37284,16 +35116,16 @@
     </w:lvlOverride>
   </w:num>
   <w:num w:numId="22" w16cid:durableId="162625342">
-    <w:abstractNumId w:val="14"/>
+    <w:abstractNumId w:val="15"/>
   </w:num>
   <w:num w:numId="23" w16cid:durableId="525605397">
-    <w:abstractNumId w:val="41"/>
+    <w:abstractNumId w:val="42"/>
   </w:num>
   <w:num w:numId="24" w16cid:durableId="1079518329">
-    <w:abstractNumId w:val="37"/>
+    <w:abstractNumId w:val="38"/>
   </w:num>
   <w:num w:numId="25" w16cid:durableId="2134054760">
-    <w:abstractNumId w:val="21"/>
+    <w:abstractNumId w:val="22"/>
     <w:lvlOverride w:ilvl="0">
       <w:startOverride w:val="1"/>
     </w:lvlOverride>
@@ -37321,10 +35153,10 @@
     </w:lvlOverride>
   </w:num>
   <w:num w:numId="26" w16cid:durableId="1933316837">
-    <w:abstractNumId w:val="26"/>
+    <w:abstractNumId w:val="27"/>
   </w:num>
   <w:num w:numId="27" w16cid:durableId="992562707">
-    <w:abstractNumId w:val="36"/>
+    <w:abstractNumId w:val="37"/>
     <w:lvlOverride w:ilvl="0"/>
     <w:lvlOverride w:ilvl="1"/>
     <w:lvlOverride w:ilvl="2">
@@ -37342,7 +35174,7 @@
     <w:lvlOverride w:ilvl="8"/>
   </w:num>
   <w:num w:numId="28" w16cid:durableId="1779447615">
-    <w:abstractNumId w:val="4"/>
+    <w:abstractNumId w:val="5"/>
     <w:lvlOverride w:ilvl="0">
       <w:startOverride w:val="1"/>
     </w:lvlOverride>
@@ -37356,7 +35188,7 @@
     <w:lvlOverride w:ilvl="8"/>
   </w:num>
   <w:num w:numId="29" w16cid:durableId="817571120">
-    <w:abstractNumId w:val="31"/>
+    <w:abstractNumId w:val="32"/>
     <w:lvlOverride w:ilvl="0">
       <w:startOverride w:val="1"/>
     </w:lvlOverride>
@@ -37370,7 +35202,7 @@
     <w:lvlOverride w:ilvl="8"/>
   </w:num>
   <w:num w:numId="30" w16cid:durableId="1289625867">
-    <w:abstractNumId w:val="16"/>
+    <w:abstractNumId w:val="17"/>
     <w:lvlOverride w:ilvl="0">
       <w:startOverride w:val="1"/>
     </w:lvlOverride>
@@ -37400,7 +35232,7 @@
     </w:lvlOverride>
   </w:num>
   <w:num w:numId="31" w16cid:durableId="1255868977">
-    <w:abstractNumId w:val="20"/>
+    <w:abstractNumId w:val="21"/>
     <w:lvlOverride w:ilvl="0">
       <w:startOverride w:val="1"/>
     </w:lvlOverride>
@@ -37420,10 +35252,10 @@
     <w:lvlOverride w:ilvl="8"/>
   </w:num>
   <w:num w:numId="32" w16cid:durableId="1769884254">
-    <w:abstractNumId w:val="1"/>
+    <w:abstractNumId w:val="2"/>
   </w:num>
   <w:num w:numId="33" w16cid:durableId="1594195117">
-    <w:abstractNumId w:val="35"/>
+    <w:abstractNumId w:val="36"/>
     <w:lvlOverride w:ilvl="0">
       <w:startOverride w:val="1"/>
     </w:lvlOverride>
@@ -37443,7 +35275,7 @@
     <w:lvlOverride w:ilvl="8"/>
   </w:num>
   <w:num w:numId="34" w16cid:durableId="1905721830">
-    <w:abstractNumId w:val="17"/>
+    <w:abstractNumId w:val="18"/>
     <w:lvlOverride w:ilvl="0">
       <w:startOverride w:val="1"/>
     </w:lvlOverride>
@@ -37463,7 +35295,7 @@
     <w:lvlOverride w:ilvl="8"/>
   </w:num>
   <w:num w:numId="35" w16cid:durableId="126902985">
-    <w:abstractNumId w:val="3"/>
+    <w:abstractNumId w:val="4"/>
     <w:lvlOverride w:ilvl="0">
       <w:startOverride w:val="1"/>
     </w:lvlOverride>
@@ -37483,7 +35315,7 @@
     <w:lvlOverride w:ilvl="8"/>
   </w:num>
   <w:num w:numId="36" w16cid:durableId="1449933803">
-    <w:abstractNumId w:val="39"/>
+    <w:abstractNumId w:val="40"/>
     <w:lvlOverride w:ilvl="0">
       <w:startOverride w:val="1"/>
     </w:lvlOverride>
@@ -37503,34 +35335,37 @@
     <w:lvlOverride w:ilvl="8"/>
   </w:num>
   <w:num w:numId="37" w16cid:durableId="1147210268">
-    <w:abstractNumId w:val="1"/>
+    <w:abstractNumId w:val="2"/>
   </w:num>
   <w:num w:numId="38" w16cid:durableId="1964997367">
-    <w:abstractNumId w:val="4"/>
+    <w:abstractNumId w:val="5"/>
   </w:num>
   <w:num w:numId="39" w16cid:durableId="961612756">
+    <w:abstractNumId w:val="17"/>
+  </w:num>
+  <w:num w:numId="40" w16cid:durableId="475416740">
+    <w:abstractNumId w:val="43"/>
+  </w:num>
+  <w:num w:numId="41" w16cid:durableId="1492405022">
+    <w:abstractNumId w:val="8"/>
+  </w:num>
+  <w:num w:numId="42" w16cid:durableId="999429722">
+    <w:abstractNumId w:val="14"/>
+  </w:num>
+  <w:num w:numId="43" w16cid:durableId="82074977">
     <w:abstractNumId w:val="16"/>
   </w:num>
-  <w:num w:numId="40" w16cid:durableId="475416740">
-    <w:abstractNumId w:val="42"/>
-  </w:num>
-  <w:num w:numId="41" w16cid:durableId="1492405022">
-    <w:abstractNumId w:val="7"/>
-  </w:num>
-  <w:num w:numId="42" w16cid:durableId="999429722">
-    <w:abstractNumId w:val="13"/>
-  </w:num>
-  <w:num w:numId="43" w16cid:durableId="82074977">
-    <w:abstractNumId w:val="15"/>
-  </w:num>
   <w:num w:numId="44" w16cid:durableId="1550603842">
-    <w:abstractNumId w:val="34"/>
+    <w:abstractNumId w:val="35"/>
   </w:num>
   <w:num w:numId="45" w16cid:durableId="707074014">
-    <w:abstractNumId w:val="30"/>
+    <w:abstractNumId w:val="31"/>
   </w:num>
   <w:num w:numId="46" w16cid:durableId="155074239">
-    <w:abstractNumId w:val="38"/>
+    <w:abstractNumId w:val="39"/>
+  </w:num>
+  <w:num w:numId="47" w16cid:durableId="1061253987">
+    <w:abstractNumId w:val="1"/>
   </w:num>
 </w:numbering>
 </file>

</xml_diff>

<commit_message>
final version of ADD for submission
</commit_message>
<xml_diff>
--- a/Docs/ADD_Final_version.docx
+++ b/Docs/ADD_Final_version.docx
@@ -12633,7 +12633,7 @@
           <w:noProof/>
         </w:rPr>
         <w:drawing>
-          <wp:anchor distT="0" distB="0" distL="114300" distR="114300" simplePos="0" relativeHeight="251698176" behindDoc="0" locked="0" layoutInCell="1" allowOverlap="1" wp14:anchorId="0F4A9DCC" wp14:editId="051ADEEF">
+          <wp:anchor distT="0" distB="0" distL="114300" distR="114300" simplePos="0" relativeHeight="251698176" behindDoc="0" locked="0" layoutInCell="1" allowOverlap="1" wp14:anchorId="0F4A9DCC" wp14:editId="120F1184">
             <wp:simplePos x="0" y="0"/>
             <wp:positionH relativeFrom="column">
               <wp:posOffset>-454148</wp:posOffset>
@@ -21349,7 +21349,6 @@
         </w:rPr>
       </w:pPr>
     </w:p>
-    <w:bookmarkEnd w:id="30"/>
     <w:p>
       <w:pPr>
         <w:bidi w:val="0"/>
@@ -21401,7 +21400,7 @@
           <w:szCs w:val="28"/>
         </w:rPr>
         <w:br/>
-        <w:t>responsible for the visualization of the sample audio clip that the users want to learn.</w:t>
+        <w:t>responsible for the visualization of the sample audio clip that the users want to learn, using the Unity engine and the relevant data and functions.</w:t>
       </w:r>
     </w:p>
     <w:p>
@@ -21502,6 +21501,26 @@
         </w:rPr>
         <w:t xml:space="preserve"> – responsible for providing word feedback in real time.</w:t>
       </w:r>
+      <w:r>
+        <w:rPr>
+          <w:sz w:val="28"/>
+          <w:szCs w:val="28"/>
+        </w:rPr>
+        <w:t xml:space="preserve"> </w:t>
+      </w:r>
+    </w:p>
+    <w:bookmarkEnd w:id="30"/>
+    <w:p>
+      <w:pPr>
+        <w:bidi w:val="0"/>
+        <w:rPr>
+          <w:b/>
+          <w:bCs/>
+          <w:sz w:val="28"/>
+          <w:szCs w:val="28"/>
+          <w:u w:val="single"/>
+        </w:rPr>
+      </w:pPr>
     </w:p>
     <w:p>
       <w:pPr>
@@ -26125,7 +26144,7 @@
           <w:u w:val="single"/>
         </w:rPr>
         <w:drawing>
-          <wp:anchor distT="0" distB="0" distL="114300" distR="114300" simplePos="0" relativeHeight="251702272" behindDoc="1" locked="0" layoutInCell="1" allowOverlap="1" wp14:anchorId="19AD4576" wp14:editId="03DE6023">
+          <wp:anchor distT="0" distB="0" distL="114300" distR="114300" simplePos="0" relativeHeight="251702272" behindDoc="1" locked="0" layoutInCell="1" allowOverlap="1" wp14:anchorId="19AD4576" wp14:editId="2CD5684D">
             <wp:simplePos x="0" y="0"/>
             <wp:positionH relativeFrom="margin">
               <wp:posOffset>-971550</wp:posOffset>
@@ -26208,7 +26227,7 @@
           <w:u w:val="single"/>
         </w:rPr>
         <w:drawing>
-          <wp:anchor distT="0" distB="0" distL="114300" distR="114300" simplePos="0" relativeHeight="251703296" behindDoc="1" locked="0" layoutInCell="1" allowOverlap="1" wp14:anchorId="6EF0D6AA" wp14:editId="5D14D93A">
+          <wp:anchor distT="0" distB="0" distL="114300" distR="114300" simplePos="0" relativeHeight="251703296" behindDoc="1" locked="0" layoutInCell="1" allowOverlap="1" wp14:anchorId="6EF0D6AA" wp14:editId="36B0846F">
             <wp:simplePos x="0" y="0"/>
             <wp:positionH relativeFrom="margin">
               <wp:posOffset>2638425</wp:posOffset>
@@ -26338,7 +26357,7 @@
         </w:rPr>
         <w:lastRenderedPageBreak/>
         <w:drawing>
-          <wp:anchor distT="0" distB="0" distL="114300" distR="114300" simplePos="0" relativeHeight="251704320" behindDoc="0" locked="0" layoutInCell="1" allowOverlap="1" wp14:anchorId="01578B55" wp14:editId="0A7C494E">
+          <wp:anchor distT="0" distB="0" distL="114300" distR="114300" simplePos="0" relativeHeight="251704320" behindDoc="0" locked="0" layoutInCell="1" allowOverlap="1" wp14:anchorId="01578B55" wp14:editId="02273F35">
             <wp:simplePos x="0" y="0"/>
             <wp:positionH relativeFrom="column">
               <wp:posOffset>-1066800</wp:posOffset>
@@ -26418,7 +26437,7 @@
           <w:szCs w:val="28"/>
         </w:rPr>
         <w:drawing>
-          <wp:anchor distT="0" distB="0" distL="114300" distR="114300" simplePos="0" relativeHeight="251705344" behindDoc="0" locked="0" layoutInCell="1" allowOverlap="1" wp14:anchorId="7C4D5B7D" wp14:editId="785C5D82">
+          <wp:anchor distT="0" distB="0" distL="114300" distR="114300" simplePos="0" relativeHeight="251705344" behindDoc="0" locked="0" layoutInCell="1" allowOverlap="1" wp14:anchorId="7C4D5B7D" wp14:editId="7DFD86BF">
             <wp:simplePos x="0" y="0"/>
             <wp:positionH relativeFrom="page">
               <wp:posOffset>3780790</wp:posOffset>
@@ -26615,7 +26634,7 @@
           <w:u w:val="single"/>
         </w:rPr>
         <w:drawing>
-          <wp:anchor distT="0" distB="0" distL="114300" distR="114300" simplePos="0" relativeHeight="251706368" behindDoc="0" locked="0" layoutInCell="1" allowOverlap="1" wp14:anchorId="7F60B504" wp14:editId="5672420A">
+          <wp:anchor distT="0" distB="0" distL="114300" distR="114300" simplePos="0" relativeHeight="251706368" behindDoc="0" locked="0" layoutInCell="1" allowOverlap="1" wp14:anchorId="7F60B504" wp14:editId="12CA8283">
             <wp:simplePos x="0" y="0"/>
             <wp:positionH relativeFrom="column">
               <wp:posOffset>2619375</wp:posOffset>
@@ -26698,7 +26717,7 @@
           <w:u w:val="single"/>
         </w:rPr>
         <w:drawing>
-          <wp:anchor distT="0" distB="0" distL="114300" distR="114300" simplePos="0" relativeHeight="251707392" behindDoc="0" locked="0" layoutInCell="1" allowOverlap="1" wp14:anchorId="015F379C" wp14:editId="36578411">
+          <wp:anchor distT="0" distB="0" distL="114300" distR="114300" simplePos="0" relativeHeight="251707392" behindDoc="0" locked="0" layoutInCell="1" allowOverlap="1" wp14:anchorId="015F379C" wp14:editId="3C1528C9">
             <wp:simplePos x="0" y="0"/>
             <wp:positionH relativeFrom="page">
               <wp:align>left</wp:align>
@@ -27180,7 +27199,7 @@
         </w:rPr>
         <w:lastRenderedPageBreak/>
         <w:drawing>
-          <wp:anchor distT="0" distB="0" distL="114300" distR="114300" simplePos="0" relativeHeight="251713536" behindDoc="0" locked="0" layoutInCell="1" allowOverlap="1" wp14:anchorId="4344310D" wp14:editId="02D1668B">
+          <wp:anchor distT="0" distB="0" distL="114300" distR="114300" simplePos="0" relativeHeight="251713536" behindDoc="0" locked="0" layoutInCell="1" allowOverlap="1" wp14:anchorId="4344310D" wp14:editId="2042C1E5">
             <wp:simplePos x="0" y="0"/>
             <wp:positionH relativeFrom="column">
               <wp:posOffset>-918210</wp:posOffset>
@@ -27285,7 +27304,7 @@
           <w:u w:val="single"/>
         </w:rPr>
         <w:drawing>
-          <wp:anchor distT="0" distB="0" distL="114300" distR="114300" simplePos="0" relativeHeight="251714560" behindDoc="0" locked="0" layoutInCell="1" allowOverlap="1" wp14:anchorId="0B9AF0F6" wp14:editId="5397D4F4">
+          <wp:anchor distT="0" distB="0" distL="114300" distR="114300" simplePos="0" relativeHeight="251714560" behindDoc="0" locked="0" layoutInCell="1" allowOverlap="1" wp14:anchorId="0B9AF0F6" wp14:editId="35C34BE1">
             <wp:simplePos x="0" y="0"/>
             <wp:positionH relativeFrom="column">
               <wp:posOffset>2813050</wp:posOffset>
@@ -29123,8 +29142,16 @@
               <w:bidi w:val="0"/>
             </w:pPr>
             <w:r>
-              <w:t>Teacher adding a task to a non-active class</w:t>
-            </w:r>
+              <w:t xml:space="preserve">Teacher adding a task to a non-active </w:t>
+            </w:r>
+            <w:proofErr w:type="spellStart"/>
+            <w:r>
+              <w:t>class</w:t>
+            </w:r>
+            <w:r>
+              <w:t>S</w:t>
+            </w:r>
+            <w:proofErr w:type="spellEnd"/>
           </w:p>
         </w:tc>
         <w:tc>

</xml_diff>